<commit_message>
transcritpion EN des images dans la premiere version fr
</commit_message>
<xml_diff>
--- a/Projet_article_Authentification des documents via blockchain.docx
+++ b/Projet_article_Authentification des documents via blockchain.docx
@@ -225,15 +225,7 @@
           <w:kern w:val="0"/>
           <w:lang w:val="fr-FR"/>
         </w:rPr>
-        <w:t xml:space="preserve"> </w:t>
-      </w:r>
-      <w:r>
-        <w:rPr>
-          <w:rFonts w:ascii="Times New Roman" w:hAnsi="Times New Roman" w:cs="Times New Roman"/>
-          <w:kern w:val="0"/>
-          <w:lang w:val="fr-FR"/>
-        </w:rPr>
-        <w:t xml:space="preserve">Cependant, </w:t>
+        <w:t xml:space="preserve"> Cependant, </w:t>
       </w:r>
       <w:r>
         <w:rPr>
@@ -455,31 +447,15 @@
           <w:kern w:val="0"/>
           <w:lang w:val="fr-FR"/>
         </w:rPr>
-        <w:t xml:space="preserve"> sur </w:t>
-      </w:r>
-      <w:r>
-        <w:rPr>
-          <w:rFonts w:ascii="Times New Roman" w:hAnsi="Times New Roman" w:cs="Times New Roman"/>
-          <w:kern w:val="0"/>
-          <w:lang w:val="fr-FR"/>
-        </w:rPr>
-        <w:t>les propriétés de non-répudiation, de transparence et de stockage décentralisé de la blockchain</w:t>
-      </w:r>
-      <w:r>
-        <w:rPr>
-          <w:rFonts w:ascii="Times New Roman" w:hAnsi="Times New Roman" w:cs="Times New Roman"/>
-          <w:kern w:val="0"/>
-          <w:lang w:val="fr-FR"/>
-        </w:rPr>
-        <w:t xml:space="preserve"> </w:t>
-      </w:r>
-      <w:r>
-        <w:rPr>
-          <w:rFonts w:ascii="Times New Roman" w:hAnsi="Times New Roman" w:cs="Times New Roman"/>
-          <w:kern w:val="0"/>
-          <w:lang w:val="fr-FR"/>
-        </w:rPr>
-        <w:t>Ethereum 2.0</w:t>
+        <w:t xml:space="preserve"> sur les propriétés de non-répudiation, de transparence et de stockage décentralisé de la blockchain</w:t>
+      </w:r>
+      <w:r>
+        <w:rPr>
+          <w:rFonts w:ascii="Times New Roman" w:hAnsi="Times New Roman" w:cs="Times New Roman"/>
+          <w:kern w:val="0"/>
+          <w:lang w:val="fr-FR"/>
+        </w:rPr>
+        <w:t xml:space="preserve"> Ethereum 2.0</w:t>
       </w:r>
       <w:r>
         <w:rPr>
@@ -653,15 +629,7 @@
           <w:kern w:val="0"/>
           <w:lang w:val="fr-FR"/>
         </w:rPr>
-        <w:t>garantir plus de sécurité et d’intégrité des documents administratifs</w:t>
-      </w:r>
-      <w:r>
-        <w:rPr>
-          <w:rFonts w:ascii="Times New Roman" w:hAnsi="Times New Roman" w:cs="Times New Roman"/>
-          <w:kern w:val="0"/>
-          <w:lang w:val="fr-FR"/>
-        </w:rPr>
-        <w:t>,</w:t>
+        <w:t>garantir plus de sécurité et d’intégrité des documents administratifs,</w:t>
       </w:r>
       <w:r>
         <w:rPr>
@@ -1222,14 +1190,7 @@
           <w:rFonts w:ascii="Times New Roman" w:hAnsi="Times New Roman" w:cs="Times New Roman"/>
           <w:lang w:val="fr-FR"/>
         </w:rPr>
-        <w:t xml:space="preserve">et </w:t>
-      </w:r>
-      <w:r>
-        <w:rPr>
-          <w:rFonts w:ascii="Times New Roman" w:hAnsi="Times New Roman" w:cs="Times New Roman"/>
-          <w:lang w:val="fr-FR"/>
-        </w:rPr>
-        <w:t xml:space="preserve">de coûts </w:t>
+        <w:t xml:space="preserve">et de coûts </w:t>
       </w:r>
       <w:r>
         <w:rPr>
@@ -3090,15 +3051,7 @@
           <w:b/>
           <w:bCs/>
         </w:rPr>
-        <w:t xml:space="preserve">été externe </w:t>
-      </w:r>
-      <w:r>
-        <w:rPr>
-          <w:rFonts w:ascii="Times New Roman" w:hAnsi="Times New Roman" w:cs="Times New Roman"/>
-          <w:b/>
-          <w:bCs/>
-        </w:rPr>
-        <w:t>(EOA)</w:t>
+        <w:t>été externe (EOA)</w:t>
       </w:r>
       <w:r>
         <w:rPr>
@@ -3182,13 +3135,7 @@
         <w:rPr>
           <w:rFonts w:ascii="Times New Roman" w:hAnsi="Times New Roman" w:cs="Times New Roman"/>
         </w:rPr>
-        <w:t xml:space="preserve"> (</w:t>
-      </w:r>
-      <w:r>
-        <w:rPr>
-          <w:rFonts w:ascii="Times New Roman" w:hAnsi="Times New Roman" w:cs="Times New Roman"/>
-        </w:rPr>
-        <w:t>ha</w:t>
+        <w:t xml:space="preserve"> (ha</w:t>
       </w:r>
       <w:r>
         <w:rPr>
@@ -3206,49 +3153,19 @@
         <w:rPr>
           <w:rFonts w:ascii="Times New Roman" w:hAnsi="Times New Roman" w:cs="Times New Roman"/>
         </w:rPr>
-        <w:t xml:space="preserve">de 42 </w:t>
-      </w:r>
-      <w:r>
-        <w:rPr>
-          <w:rFonts w:ascii="Times New Roman" w:hAnsi="Times New Roman" w:cs="Times New Roman"/>
-        </w:rPr>
-        <w:t>caractères</w:t>
-      </w:r>
-      <w:r>
-        <w:rPr>
-          <w:rFonts w:ascii="Times New Roman" w:hAnsi="Times New Roman" w:cs="Times New Roman"/>
-        </w:rPr>
-        <w:t xml:space="preserve"> </w:t>
-      </w:r>
-      <w:r>
-        <w:rPr>
-          <w:rFonts w:ascii="Times New Roman" w:hAnsi="Times New Roman" w:cs="Times New Roman"/>
-        </w:rPr>
-        <w:t>hexadécimaux</w:t>
-      </w:r>
-      <w:r>
-        <w:rPr>
-          <w:rFonts w:ascii="Times New Roman" w:hAnsi="Times New Roman" w:cs="Times New Roman"/>
-        </w:rPr>
-        <w:t xml:space="preserve"> </w:t>
-      </w:r>
-      <w:r>
-        <w:rPr>
-          <w:rFonts w:ascii="Times New Roman" w:hAnsi="Times New Roman" w:cs="Times New Roman"/>
-        </w:rPr>
-        <w:t>préfix</w:t>
-      </w:r>
-      <w:r>
-        <w:rPr>
-          <w:rFonts w:ascii="Times New Roman" w:hAnsi="Times New Roman" w:cs="Times New Roman"/>
-        </w:rPr>
-        <w:t>é de</w:t>
-      </w:r>
-      <w:r>
-        <w:rPr>
-          <w:rFonts w:ascii="Times New Roman" w:hAnsi="Times New Roman" w:cs="Times New Roman"/>
-        </w:rPr>
-        <w:t xml:space="preserve"> </w:t>
+        <w:t xml:space="preserve">de 42 caractères </w:t>
+      </w:r>
+      <w:r>
+        <w:rPr>
+          <w:rFonts w:ascii="Times New Roman" w:hAnsi="Times New Roman" w:cs="Times New Roman"/>
+        </w:rPr>
+        <w:t xml:space="preserve">hexadécimaux </w:t>
+      </w:r>
+      <w:r>
+        <w:rPr>
+          <w:rFonts w:ascii="Times New Roman" w:hAnsi="Times New Roman" w:cs="Times New Roman"/>
+        </w:rPr>
+        <w:t xml:space="preserve">préfixé de </w:t>
       </w:r>
       <w:r>
         <w:rPr>
@@ -3326,6 +3243,99 @@
           <w:b/>
           <w:bCs/>
         </w:rPr>
+        <w:t xml:space="preserve"> compte de contrat (CA)</w:t>
+      </w:r>
+      <w:r>
+        <w:rPr>
+          <w:rFonts w:ascii="Times New Roman" w:hAnsi="Times New Roman" w:cs="Times New Roman"/>
+        </w:rPr>
+        <w:t xml:space="preserve"> dont l’adresse est obtenu après déploiement </w:t>
+      </w:r>
+      <w:r>
+        <w:rPr>
+          <w:rFonts w:ascii="Times New Roman" w:hAnsi="Times New Roman" w:cs="Times New Roman"/>
+        </w:rPr>
+        <w:t xml:space="preserve"> (</w:t>
+      </w:r>
+      <w:r>
+        <w:rPr>
+          <w:rFonts w:ascii="Times New Roman" w:hAnsi="Times New Roman" w:cs="Times New Roman"/>
+        </w:rPr>
+        <w:t>utilisant</w:t>
+      </w:r>
+      <w:r>
+        <w:rPr>
+          <w:rFonts w:ascii="Times New Roman" w:hAnsi="Times New Roman" w:cs="Times New Roman"/>
+        </w:rPr>
+        <w:t xml:space="preserve"> </w:t>
+      </w:r>
+      <w:r>
+        <w:rPr>
+          <w:rFonts w:ascii="Times New Roman" w:hAnsi="Times New Roman" w:cs="Times New Roman"/>
+        </w:rPr>
+        <w:sym w:font="Symbol" w:char="F0BB"/>
+      </w:r>
+      <w:r>
+        <w:rPr>
+          <w:rFonts w:ascii="Times New Roman" w:hAnsi="Times New Roman" w:cs="Times New Roman"/>
+        </w:rPr>
+        <w:t>782016 G</w:t>
+      </w:r>
+      <w:r>
+        <w:rPr>
+          <w:rFonts w:ascii="Times New Roman" w:hAnsi="Times New Roman" w:cs="Times New Roman"/>
+        </w:rPr>
+        <w:t>as</w:t>
+      </w:r>
+      <w:r>
+        <w:rPr>
+          <w:rFonts w:ascii="Times New Roman" w:hAnsi="Times New Roman" w:cs="Times New Roman"/>
+        </w:rPr>
+        <w:t xml:space="preserve">) </w:t>
+      </w:r>
+      <w:r>
+        <w:rPr>
+          <w:rFonts w:ascii="Times New Roman" w:hAnsi="Times New Roman" w:cs="Times New Roman"/>
+        </w:rPr>
+        <w:t>de notre</w:t>
+      </w:r>
+      <w:r>
+        <w:rPr>
+          <w:rFonts w:ascii="Times New Roman" w:hAnsi="Times New Roman" w:cs="Times New Roman"/>
+        </w:rPr>
+        <w:t xml:space="preserve"> contrat intelligent</w:t>
+      </w:r>
+      <w:r>
+        <w:rPr>
+          <w:rFonts w:ascii="Times New Roman" w:hAnsi="Times New Roman" w:cs="Times New Roman"/>
+        </w:rPr>
+        <w:t>.</w:t>
+      </w:r>
+    </w:p>
+    <w:p>
+      <w:pPr>
+        <w:spacing w:line="276" w:lineRule="auto"/>
+        <w:jc w:val="both"/>
+        <w:rPr>
+          <w:rFonts w:ascii="Times New Roman" w:hAnsi="Times New Roman" w:cs="Times New Roman"/>
+        </w:rPr>
+      </w:pPr>
+      <w:r>
+        <w:rPr>
+          <w:rFonts w:ascii="Times New Roman" w:hAnsi="Times New Roman" w:cs="Times New Roman"/>
+        </w:rPr>
+        <w:t>Techniquement</w:t>
+      </w:r>
+      <w:r>
+        <w:rPr>
+          <w:rFonts w:ascii="Times New Roman" w:hAnsi="Times New Roman" w:cs="Times New Roman"/>
+        </w:rPr>
+        <w:t>, un</w:t>
+      </w:r>
+      <w:r>
+        <w:rPr>
+          <w:rFonts w:ascii="Times New Roman" w:hAnsi="Times New Roman" w:cs="Times New Roman"/>
+        </w:rPr>
         <w:t xml:space="preserve"> </w:t>
       </w:r>
       <w:r>
@@ -3334,67 +3344,49 @@
           <w:b/>
           <w:bCs/>
         </w:rPr>
-        <w:t>compte de contrat (CA)</w:t>
-      </w:r>
-      <w:r>
-        <w:rPr>
-          <w:rFonts w:ascii="Times New Roman" w:hAnsi="Times New Roman" w:cs="Times New Roman"/>
-        </w:rPr>
-        <w:t xml:space="preserve"> dont l’adresse est obtenu après déploiement </w:t>
-      </w:r>
-      <w:r>
-        <w:rPr>
-          <w:rFonts w:ascii="Times New Roman" w:hAnsi="Times New Roman" w:cs="Times New Roman"/>
-        </w:rPr>
-        <w:t xml:space="preserve"> (</w:t>
-      </w:r>
-      <w:r>
-        <w:rPr>
-          <w:rFonts w:ascii="Times New Roman" w:hAnsi="Times New Roman" w:cs="Times New Roman"/>
-        </w:rPr>
-        <w:t>utilisant</w:t>
-      </w:r>
-      <w:r>
-        <w:rPr>
-          <w:rFonts w:ascii="Times New Roman" w:hAnsi="Times New Roman" w:cs="Times New Roman"/>
-        </w:rPr>
-        <w:t xml:space="preserve"> </w:t>
-      </w:r>
-      <w:r>
-        <w:rPr>
-          <w:rFonts w:ascii="Times New Roman" w:hAnsi="Times New Roman" w:cs="Times New Roman"/>
-        </w:rPr>
-        <w:sym w:font="Symbol" w:char="F0BB"/>
-      </w:r>
-      <w:r>
-        <w:rPr>
-          <w:rFonts w:ascii="Times New Roman" w:hAnsi="Times New Roman" w:cs="Times New Roman"/>
-        </w:rPr>
-        <w:t>782016 G</w:t>
-      </w:r>
-      <w:r>
-        <w:rPr>
-          <w:rFonts w:ascii="Times New Roman" w:hAnsi="Times New Roman" w:cs="Times New Roman"/>
-        </w:rPr>
-        <w:t>as</w:t>
-      </w:r>
-      <w:r>
-        <w:rPr>
-          <w:rFonts w:ascii="Times New Roman" w:hAnsi="Times New Roman" w:cs="Times New Roman"/>
-        </w:rPr>
-        <w:t xml:space="preserve">) </w:t>
-      </w:r>
-      <w:r>
-        <w:rPr>
-          <w:rFonts w:ascii="Times New Roman" w:hAnsi="Times New Roman" w:cs="Times New Roman"/>
-        </w:rPr>
-        <w:t>de notre</w:t>
-      </w:r>
-      <w:r>
-        <w:rPr>
-          <w:rFonts w:ascii="Times New Roman" w:hAnsi="Times New Roman" w:cs="Times New Roman"/>
-        </w:rPr>
-        <w:t xml:space="preserve"> contrat intelligent</w:t>
+        <w:t>contrat intelligent</w:t>
+      </w:r>
+      <w:r>
+        <w:rPr>
+          <w:rFonts w:ascii="Times New Roman" w:hAnsi="Times New Roman" w:cs="Times New Roman"/>
+        </w:rPr>
+        <w:t xml:space="preserve"> </w:t>
+      </w:r>
+      <w:r>
+        <w:rPr>
+          <w:rFonts w:ascii="Times New Roman" w:hAnsi="Times New Roman" w:cs="Times New Roman"/>
+        </w:rPr>
+        <w:t>désigne un programme informatique</w:t>
+      </w:r>
+      <w:r>
+        <w:rPr>
+          <w:rFonts w:ascii="Times New Roman" w:hAnsi="Times New Roman" w:cs="Times New Roman"/>
+        </w:rPr>
+        <w:t xml:space="preserve"> </w:t>
+      </w:r>
+      <w:r>
+        <w:rPr>
+          <w:rFonts w:ascii="Times New Roman" w:hAnsi="Times New Roman" w:cs="Times New Roman"/>
+        </w:rPr>
+        <w:t>implémenté</w:t>
+      </w:r>
+      <w:r>
+        <w:rPr>
+          <w:rFonts w:ascii="Times New Roman" w:hAnsi="Times New Roman" w:cs="Times New Roman"/>
+        </w:rPr>
+        <w:t xml:space="preserve"> </w:t>
+      </w:r>
+      <w:r>
+        <w:rPr>
+          <w:rFonts w:ascii="Times New Roman" w:hAnsi="Times New Roman" w:cs="Times New Roman"/>
+        </w:rPr>
+        <w:t xml:space="preserve">dans un </w:t>
+      </w:r>
+      <w:r>
+        <w:rPr>
+          <w:rFonts w:ascii="Times New Roman" w:hAnsi="Times New Roman" w:cs="Times New Roman"/>
+        </w:rPr>
+        <w:t>langage de programmation de haut niveau tel que Solidity, Vyper, etc</w:t>
       </w:r>
       <w:r>
         <w:rPr>
@@ -3402,82 +3394,173 @@
         </w:rPr>
         <w:t>.</w:t>
       </w:r>
-    </w:p>
-    <w:p>
-      <w:pPr>
-        <w:spacing w:line="276" w:lineRule="auto"/>
-        <w:jc w:val="both"/>
-        <w:rPr>
-          <w:rFonts w:ascii="Times New Roman" w:hAnsi="Times New Roman" w:cs="Times New Roman"/>
-        </w:rPr>
-      </w:pPr>
-      <w:r>
-        <w:rPr>
-          <w:rFonts w:ascii="Times New Roman" w:hAnsi="Times New Roman" w:cs="Times New Roman"/>
-        </w:rPr>
-        <w:t>Techniquement</w:t>
-      </w:r>
-      <w:r>
-        <w:rPr>
-          <w:rFonts w:ascii="Times New Roman" w:hAnsi="Times New Roman" w:cs="Times New Roman"/>
-        </w:rPr>
-        <w:t>, un</w:t>
-      </w:r>
-      <w:r>
-        <w:rPr>
-          <w:rFonts w:ascii="Times New Roman" w:hAnsi="Times New Roman" w:cs="Times New Roman"/>
-        </w:rPr>
-        <w:t xml:space="preserve"> </w:t>
-      </w:r>
-      <w:r>
-        <w:rPr>
-          <w:rFonts w:ascii="Times New Roman" w:hAnsi="Times New Roman" w:cs="Times New Roman"/>
-          <w:b/>
-          <w:bCs/>
-        </w:rPr>
-        <w:t>contrat intelligent</w:t>
-      </w:r>
-      <w:r>
-        <w:rPr>
-          <w:rFonts w:ascii="Times New Roman" w:hAnsi="Times New Roman" w:cs="Times New Roman"/>
-        </w:rPr>
-        <w:t xml:space="preserve"> </w:t>
-      </w:r>
-      <w:r>
-        <w:rPr>
-          <w:rFonts w:ascii="Times New Roman" w:hAnsi="Times New Roman" w:cs="Times New Roman"/>
-        </w:rPr>
-        <w:t>désigne un programme informatique</w:t>
-      </w:r>
-      <w:r>
-        <w:rPr>
-          <w:rFonts w:ascii="Times New Roman" w:hAnsi="Times New Roman" w:cs="Times New Roman"/>
-        </w:rPr>
-        <w:t xml:space="preserve"> </w:t>
-      </w:r>
-      <w:r>
-        <w:rPr>
-          <w:rFonts w:ascii="Times New Roman" w:hAnsi="Times New Roman" w:cs="Times New Roman"/>
-        </w:rPr>
-        <w:t>implémenté</w:t>
-      </w:r>
-      <w:r>
-        <w:rPr>
-          <w:rFonts w:ascii="Times New Roman" w:hAnsi="Times New Roman" w:cs="Times New Roman"/>
-        </w:rPr>
-        <w:t xml:space="preserve"> </w:t>
-      </w:r>
-      <w:r>
-        <w:rPr>
-          <w:rFonts w:ascii="Times New Roman" w:hAnsi="Times New Roman" w:cs="Times New Roman"/>
-        </w:rPr>
-        <w:t xml:space="preserve">dans un </w:t>
-      </w:r>
-      <w:r>
-        <w:rPr>
-          <w:rFonts w:ascii="Times New Roman" w:hAnsi="Times New Roman" w:cs="Times New Roman"/>
-        </w:rPr>
-        <w:t>langage de programmation de haut niveau tel que Solidity, Vyper, etc</w:t>
+      <w:r>
+        <w:rPr>
+          <w:rFonts w:ascii="Times New Roman" w:hAnsi="Times New Roman" w:cs="Times New Roman"/>
+        </w:rPr>
+        <w:t xml:space="preserve"> et dont le code compilé en bytecode est</w:t>
+      </w:r>
+      <w:r>
+        <w:rPr>
+          <w:rFonts w:ascii="Times New Roman" w:hAnsi="Times New Roman" w:cs="Times New Roman"/>
+        </w:rPr>
+        <w:t xml:space="preserve"> </w:t>
+      </w:r>
+      <w:r>
+        <w:rPr>
+          <w:rFonts w:ascii="Times New Roman" w:hAnsi="Times New Roman" w:cs="Times New Roman"/>
+        </w:rPr>
+        <w:t>déployé</w:t>
+      </w:r>
+      <w:r>
+        <w:rPr>
+          <w:rFonts w:ascii="Times New Roman" w:hAnsi="Times New Roman" w:cs="Times New Roman"/>
+        </w:rPr>
+        <w:t xml:space="preserve"> </w:t>
+      </w:r>
+      <w:r>
+        <w:rPr>
+          <w:rFonts w:ascii="Times New Roman" w:hAnsi="Times New Roman" w:cs="Times New Roman"/>
+        </w:rPr>
+        <w:t>sur</w:t>
+      </w:r>
+      <w:r>
+        <w:rPr>
+          <w:rFonts w:ascii="Times New Roman" w:hAnsi="Times New Roman" w:cs="Times New Roman"/>
+        </w:rPr>
+        <w:t xml:space="preserve"> </w:t>
+      </w:r>
+      <w:r>
+        <w:rPr>
+          <w:rFonts w:ascii="Times New Roman" w:hAnsi="Times New Roman" w:cs="Times New Roman"/>
+        </w:rPr>
+        <w:t>notamment</w:t>
+      </w:r>
+      <w:r>
+        <w:rPr>
+          <w:rFonts w:ascii="Times New Roman" w:hAnsi="Times New Roman" w:cs="Times New Roman"/>
+        </w:rPr>
+        <w:t xml:space="preserve"> </w:t>
+      </w:r>
+      <w:r>
+        <w:rPr>
+          <w:rFonts w:ascii="Times New Roman" w:hAnsi="Times New Roman" w:cs="Times New Roman"/>
+        </w:rPr>
+        <w:t>une version spécifique d</w:t>
+      </w:r>
+      <w:r>
+        <w:rPr>
+          <w:rFonts w:ascii="Times New Roman" w:hAnsi="Times New Roman" w:cs="Times New Roman"/>
+        </w:rPr>
+        <w:t>e la</w:t>
+      </w:r>
+      <w:r>
+        <w:rPr>
+          <w:rFonts w:ascii="Times New Roman" w:hAnsi="Times New Roman" w:cs="Times New Roman"/>
+        </w:rPr>
+        <w:t xml:space="preserve"> machine virtuelle</w:t>
+      </w:r>
+      <w:r>
+        <w:rPr>
+          <w:rFonts w:ascii="Times New Roman" w:hAnsi="Times New Roman" w:cs="Times New Roman"/>
+        </w:rPr>
+        <w:t xml:space="preserve"> </w:t>
+      </w:r>
+      <w:r>
+        <w:rPr>
+          <w:rFonts w:ascii="Times New Roman" w:hAnsi="Times New Roman" w:cs="Times New Roman"/>
+        </w:rPr>
+        <w:t xml:space="preserve">de </w:t>
+      </w:r>
+      <w:r>
+        <w:rPr>
+          <w:rFonts w:ascii="Times New Roman" w:hAnsi="Times New Roman" w:cs="Times New Roman"/>
+        </w:rPr>
+        <w:t>blockchain</w:t>
+      </w:r>
+      <w:r>
+        <w:rPr>
+          <w:rFonts w:ascii="Times New Roman" w:hAnsi="Times New Roman" w:cs="Times New Roman"/>
+        </w:rPr>
+        <w:t xml:space="preserve"> </w:t>
+      </w:r>
+      <w:r>
+        <w:rPr>
+          <w:rFonts w:ascii="Times New Roman" w:hAnsi="Times New Roman" w:cs="Times New Roman"/>
+        </w:rPr>
+        <w:t>– l’</w:t>
+      </w:r>
+      <w:r>
+        <w:rPr>
+          <w:rFonts w:ascii="Times New Roman" w:hAnsi="Times New Roman" w:cs="Times New Roman"/>
+        </w:rPr>
+        <w:t>EVM</w:t>
+      </w:r>
+      <w:r>
+        <w:rPr>
+          <w:rFonts w:ascii="Times New Roman" w:hAnsi="Times New Roman" w:cs="Times New Roman"/>
+        </w:rPr>
+        <w:t>,</w:t>
+      </w:r>
+      <w:r>
+        <w:rPr>
+          <w:rFonts w:ascii="Times New Roman" w:hAnsi="Times New Roman" w:cs="Times New Roman"/>
+        </w:rPr>
+        <w:t xml:space="preserve"> </w:t>
+      </w:r>
+      <w:r>
+        <w:rPr>
+          <w:rFonts w:ascii="Times New Roman" w:hAnsi="Times New Roman" w:cs="Times New Roman"/>
+        </w:rPr>
+        <w:t>s’agissant d’Ethereum</w:t>
+      </w:r>
+      <w:r>
+        <w:rPr>
+          <w:rFonts w:ascii="Times New Roman" w:hAnsi="Times New Roman" w:cs="Times New Roman"/>
+        </w:rPr>
+        <w:t>. Il est</w:t>
+      </w:r>
+      <w:r>
+        <w:rPr>
+          <w:rFonts w:ascii="Times New Roman" w:hAnsi="Times New Roman" w:cs="Times New Roman"/>
+        </w:rPr>
+        <w:t xml:space="preserve"> </w:t>
+      </w:r>
+      <w:r>
+        <w:rPr>
+          <w:rFonts w:ascii="Times New Roman" w:hAnsi="Times New Roman" w:cs="Times New Roman"/>
+        </w:rPr>
+        <w:t xml:space="preserve">ainsi </w:t>
+      </w:r>
+      <w:r>
+        <w:rPr>
+          <w:rFonts w:ascii="Times New Roman" w:hAnsi="Times New Roman" w:cs="Times New Roman"/>
+        </w:rPr>
+        <w:t>destiné à s’y exécuter</w:t>
+      </w:r>
+      <w:r>
+        <w:rPr>
+          <w:rFonts w:ascii="Times New Roman" w:hAnsi="Times New Roman" w:cs="Times New Roman"/>
+        </w:rPr>
+        <w:t xml:space="preserve"> </w:t>
+      </w:r>
+      <w:r>
+        <w:rPr>
+          <w:rFonts w:ascii="Times New Roman" w:hAnsi="Times New Roman" w:cs="Times New Roman"/>
+        </w:rPr>
+        <w:t>de façon autonome</w:t>
+      </w:r>
+      <w:r>
+        <w:rPr>
+          <w:rFonts w:ascii="Times New Roman" w:hAnsi="Times New Roman" w:cs="Times New Roman"/>
+        </w:rPr>
+        <w:t xml:space="preserve"> </w:t>
+      </w:r>
+      <w:r>
+        <w:rPr>
+          <w:rFonts w:ascii="Times New Roman" w:hAnsi="Times New Roman" w:cs="Times New Roman"/>
+        </w:rPr>
+        <w:t>lorsque certains critères sont remplis</w:t>
       </w:r>
       <w:r>
         <w:rPr>
@@ -3489,180 +3572,6 @@
         <w:rPr>
           <w:rFonts w:ascii="Times New Roman" w:hAnsi="Times New Roman" w:cs="Times New Roman"/>
         </w:rPr>
-        <w:t xml:space="preserve"> et dont le code compilé en bytecode est</w:t>
-      </w:r>
-      <w:r>
-        <w:rPr>
-          <w:rFonts w:ascii="Times New Roman" w:hAnsi="Times New Roman" w:cs="Times New Roman"/>
-        </w:rPr>
-        <w:t xml:space="preserve"> </w:t>
-      </w:r>
-      <w:r>
-        <w:rPr>
-          <w:rFonts w:ascii="Times New Roman" w:hAnsi="Times New Roman" w:cs="Times New Roman"/>
-        </w:rPr>
-        <w:t>déployé</w:t>
-      </w:r>
-      <w:r>
-        <w:rPr>
-          <w:rFonts w:ascii="Times New Roman" w:hAnsi="Times New Roman" w:cs="Times New Roman"/>
-        </w:rPr>
-        <w:t xml:space="preserve"> </w:t>
-      </w:r>
-      <w:r>
-        <w:rPr>
-          <w:rFonts w:ascii="Times New Roman" w:hAnsi="Times New Roman" w:cs="Times New Roman"/>
-        </w:rPr>
-        <w:t>sur</w:t>
-      </w:r>
-      <w:r>
-        <w:rPr>
-          <w:rFonts w:ascii="Times New Roman" w:hAnsi="Times New Roman" w:cs="Times New Roman"/>
-        </w:rPr>
-        <w:t xml:space="preserve"> </w:t>
-      </w:r>
-      <w:r>
-        <w:rPr>
-          <w:rFonts w:ascii="Times New Roman" w:hAnsi="Times New Roman" w:cs="Times New Roman"/>
-        </w:rPr>
-        <w:t>notamment</w:t>
-      </w:r>
-      <w:r>
-        <w:rPr>
-          <w:rFonts w:ascii="Times New Roman" w:hAnsi="Times New Roman" w:cs="Times New Roman"/>
-        </w:rPr>
-        <w:t xml:space="preserve"> </w:t>
-      </w:r>
-      <w:r>
-        <w:rPr>
-          <w:rFonts w:ascii="Times New Roman" w:hAnsi="Times New Roman" w:cs="Times New Roman"/>
-        </w:rPr>
-        <w:t>une version spécifique d</w:t>
-      </w:r>
-      <w:r>
-        <w:rPr>
-          <w:rFonts w:ascii="Times New Roman" w:hAnsi="Times New Roman" w:cs="Times New Roman"/>
-        </w:rPr>
-        <w:t>e la</w:t>
-      </w:r>
-      <w:r>
-        <w:rPr>
-          <w:rFonts w:ascii="Times New Roman" w:hAnsi="Times New Roman" w:cs="Times New Roman"/>
-        </w:rPr>
-        <w:t xml:space="preserve"> machine virtuelle</w:t>
-      </w:r>
-      <w:r>
-        <w:rPr>
-          <w:rFonts w:ascii="Times New Roman" w:hAnsi="Times New Roman" w:cs="Times New Roman"/>
-        </w:rPr>
-        <w:t xml:space="preserve"> </w:t>
-      </w:r>
-      <w:r>
-        <w:rPr>
-          <w:rFonts w:ascii="Times New Roman" w:hAnsi="Times New Roman" w:cs="Times New Roman"/>
-        </w:rPr>
-        <w:t xml:space="preserve">de </w:t>
-      </w:r>
-      <w:r>
-        <w:rPr>
-          <w:rFonts w:ascii="Times New Roman" w:hAnsi="Times New Roman" w:cs="Times New Roman"/>
-        </w:rPr>
-        <w:t>blockchain</w:t>
-      </w:r>
-      <w:r>
-        <w:rPr>
-          <w:rFonts w:ascii="Times New Roman" w:hAnsi="Times New Roman" w:cs="Times New Roman"/>
-        </w:rPr>
-        <w:t xml:space="preserve"> </w:t>
-      </w:r>
-      <w:r>
-        <w:rPr>
-          <w:rFonts w:ascii="Times New Roman" w:hAnsi="Times New Roman" w:cs="Times New Roman"/>
-        </w:rPr>
-        <w:t>– l’</w:t>
-      </w:r>
-      <w:r>
-        <w:rPr>
-          <w:rFonts w:ascii="Times New Roman" w:hAnsi="Times New Roman" w:cs="Times New Roman"/>
-        </w:rPr>
-        <w:t>EVM</w:t>
-      </w:r>
-      <w:r>
-        <w:rPr>
-          <w:rFonts w:ascii="Times New Roman" w:hAnsi="Times New Roman" w:cs="Times New Roman"/>
-        </w:rPr>
-        <w:t>,</w:t>
-      </w:r>
-      <w:r>
-        <w:rPr>
-          <w:rFonts w:ascii="Times New Roman" w:hAnsi="Times New Roman" w:cs="Times New Roman"/>
-        </w:rPr>
-        <w:t xml:space="preserve"> </w:t>
-      </w:r>
-      <w:r>
-        <w:rPr>
-          <w:rFonts w:ascii="Times New Roman" w:hAnsi="Times New Roman" w:cs="Times New Roman"/>
-        </w:rPr>
-        <w:t>s’agissant d’Ethereum</w:t>
-      </w:r>
-      <w:r>
-        <w:rPr>
-          <w:rFonts w:ascii="Times New Roman" w:hAnsi="Times New Roman" w:cs="Times New Roman"/>
-        </w:rPr>
-        <w:t>. Il est</w:t>
-      </w:r>
-      <w:r>
-        <w:rPr>
-          <w:rFonts w:ascii="Times New Roman" w:hAnsi="Times New Roman" w:cs="Times New Roman"/>
-        </w:rPr>
-        <w:t xml:space="preserve"> </w:t>
-      </w:r>
-      <w:r>
-        <w:rPr>
-          <w:rFonts w:ascii="Times New Roman" w:hAnsi="Times New Roman" w:cs="Times New Roman"/>
-        </w:rPr>
-        <w:t xml:space="preserve">ainsi </w:t>
-      </w:r>
-      <w:r>
-        <w:rPr>
-          <w:rFonts w:ascii="Times New Roman" w:hAnsi="Times New Roman" w:cs="Times New Roman"/>
-        </w:rPr>
-        <w:t>destiné à s’y exécuter</w:t>
-      </w:r>
-      <w:r>
-        <w:rPr>
-          <w:rFonts w:ascii="Times New Roman" w:hAnsi="Times New Roman" w:cs="Times New Roman"/>
-        </w:rPr>
-        <w:t xml:space="preserve"> </w:t>
-      </w:r>
-      <w:r>
-        <w:rPr>
-          <w:rFonts w:ascii="Times New Roman" w:hAnsi="Times New Roman" w:cs="Times New Roman"/>
-        </w:rPr>
-        <w:t>de façon autonome</w:t>
-      </w:r>
-      <w:r>
-        <w:rPr>
-          <w:rFonts w:ascii="Times New Roman" w:hAnsi="Times New Roman" w:cs="Times New Roman"/>
-        </w:rPr>
-        <w:t xml:space="preserve"> </w:t>
-      </w:r>
-      <w:r>
-        <w:rPr>
-          <w:rFonts w:ascii="Times New Roman" w:hAnsi="Times New Roman" w:cs="Times New Roman"/>
-        </w:rPr>
-        <w:t>lorsque certains critères sont remplis</w:t>
-      </w:r>
-      <w:r>
-        <w:rPr>
-          <w:rFonts w:ascii="Times New Roman" w:hAnsi="Times New Roman" w:cs="Times New Roman"/>
-        </w:rPr>
-        <w:t>.</w:t>
-      </w:r>
-      <w:r>
-        <w:rPr>
-          <w:rFonts w:ascii="Times New Roman" w:hAnsi="Times New Roman" w:cs="Times New Roman"/>
-        </w:rPr>
         <w:t xml:space="preserve"> </w:t>
       </w:r>
       <w:r>
@@ -3741,13 +3650,7 @@
         <w:rPr>
           <w:rFonts w:ascii="Times New Roman" w:hAnsi="Times New Roman" w:cs="Times New Roman"/>
         </w:rPr>
-        <w:t>exactitude</w:t>
-      </w:r>
-      <w:r>
-        <w:rPr>
-          <w:rFonts w:ascii="Times New Roman" w:hAnsi="Times New Roman" w:cs="Times New Roman"/>
-        </w:rPr>
-        <w:t>,</w:t>
+        <w:t>exactitude,</w:t>
       </w:r>
       <w:r>
         <w:rPr>
@@ -3911,13 +3814,7 @@
         <w:rPr>
           <w:rFonts w:ascii="Times New Roman" w:hAnsi="Times New Roman" w:cs="Times New Roman"/>
         </w:rPr>
-        <w:t xml:space="preserve"> les utilisateurs</w:t>
-      </w:r>
-      <w:r>
-        <w:rPr>
-          <w:rFonts w:ascii="Times New Roman" w:hAnsi="Times New Roman" w:cs="Times New Roman"/>
-        </w:rPr>
-        <w:t>.</w:t>
+        <w:t xml:space="preserve"> les utilisateurs.</w:t>
       </w:r>
     </w:p>
     <w:p>
@@ -4091,13 +3988,7 @@
         <w:rPr>
           <w:rFonts w:ascii="Times New Roman" w:hAnsi="Times New Roman" w:cs="Times New Roman"/>
         </w:rPr>
-        <w:t>habilité</w:t>
-      </w:r>
-      <w:r>
-        <w:rPr>
-          <w:rFonts w:ascii="Times New Roman" w:hAnsi="Times New Roman" w:cs="Times New Roman"/>
-        </w:rPr>
-        <w:t xml:space="preserve"> </w:t>
+        <w:t xml:space="preserve">habilité </w:t>
       </w:r>
       <w:r>
         <w:rPr>
@@ -4284,13 +4175,7 @@
         <w:rPr>
           <w:rFonts w:ascii="Times New Roman" w:hAnsi="Times New Roman" w:cs="Times New Roman"/>
         </w:rPr>
-        <w:t>’authentification est un composant de la sécurisation qui, elle-même, est un ensemble de mesures à prendre et à mettre en œuvre pour garantir la traçabilité liée aux accès et la protection des informations sensibles (électroniques ou physiques)</w:t>
-      </w:r>
-      <w:r>
-        <w:rPr>
-          <w:rFonts w:ascii="Times New Roman" w:hAnsi="Times New Roman" w:cs="Times New Roman"/>
-        </w:rPr>
-        <w:t>.</w:t>
+        <w:t>’authentification est un composant de la sécurisation qui, elle-même, est un ensemble de mesures à prendre et à mettre en œuvre pour garantir la traçabilité liée aux accès et la protection des informations sensibles (électroniques ou physiques).</w:t>
       </w:r>
     </w:p>
     <w:p>
@@ -4585,13 +4470,7 @@
         <w:rPr>
           <w:rFonts w:ascii="Times New Roman" w:hAnsi="Times New Roman" w:cs="Times New Roman"/>
         </w:rPr>
-        <w:t>infalsifiable</w:t>
-      </w:r>
-      <w:r>
-        <w:rPr>
-          <w:rFonts w:ascii="Times New Roman" w:hAnsi="Times New Roman" w:cs="Times New Roman"/>
-        </w:rPr>
-        <w:t xml:space="preserve">, </w:t>
+        <w:t xml:space="preserve">infalsifiable, </w:t>
       </w:r>
       <w:r>
         <w:rPr>
@@ -4603,31 +4482,13 @@
         <w:rPr>
           <w:rFonts w:ascii="Times New Roman" w:hAnsi="Times New Roman" w:cs="Times New Roman"/>
         </w:rPr>
-        <w:t xml:space="preserve"> réutilisable</w:t>
-      </w:r>
-      <w:r>
-        <w:rPr>
-          <w:rFonts w:ascii="Times New Roman" w:hAnsi="Times New Roman" w:cs="Times New Roman"/>
-        </w:rPr>
-        <w:t xml:space="preserve">, </w:t>
-      </w:r>
-      <w:r>
-        <w:rPr>
-          <w:rFonts w:ascii="Times New Roman" w:hAnsi="Times New Roman" w:cs="Times New Roman"/>
-        </w:rPr>
-        <w:t>inaltérable</w:t>
-      </w:r>
-      <w:r>
-        <w:rPr>
-          <w:rFonts w:ascii="Times New Roman" w:hAnsi="Times New Roman" w:cs="Times New Roman"/>
-        </w:rPr>
-        <w:t xml:space="preserve"> et </w:t>
-      </w:r>
-      <w:r>
-        <w:rPr>
-          <w:rFonts w:ascii="Times New Roman" w:hAnsi="Times New Roman" w:cs="Times New Roman"/>
-        </w:rPr>
-        <w:t>irrévocable</w:t>
+        <w:t xml:space="preserve"> réutilisable, </w:t>
+      </w:r>
+      <w:r>
+        <w:rPr>
+          <w:rFonts w:ascii="Times New Roman" w:hAnsi="Times New Roman" w:cs="Times New Roman"/>
+        </w:rPr>
+        <w:t>inaltérable et irrévocable</w:t>
       </w:r>
       <w:r>
         <w:rPr>
@@ -4805,13 +4666,7 @@
         <w:rPr>
           <w:rFonts w:ascii="Times New Roman" w:hAnsi="Times New Roman" w:cs="Times New Roman"/>
         </w:rPr>
-        <w:t>l’auteur, mais uniquement l’intégrité du document</w:t>
-      </w:r>
-      <w:r>
-        <w:rPr>
-          <w:rFonts w:ascii="Times New Roman" w:hAnsi="Times New Roman" w:cs="Times New Roman"/>
-        </w:rPr>
-        <w:t>.</w:t>
+        <w:t>l’auteur, mais uniquement l’intégrité du document.</w:t>
       </w:r>
     </w:p>
     <w:p>
@@ -5097,13 +4952,7 @@
         <w:rPr>
           <w:rFonts w:ascii="Times New Roman" w:hAnsi="Times New Roman" w:cs="Times New Roman"/>
         </w:rPr>
-        <w:t>]</w:t>
-      </w:r>
-      <w:r>
-        <w:rPr>
-          <w:rFonts w:ascii="Times New Roman" w:hAnsi="Times New Roman" w:cs="Times New Roman"/>
-        </w:rPr>
-        <w:t xml:space="preserve"> </w:t>
+        <w:t xml:space="preserve">] </w:t>
       </w:r>
       <w:r>
         <w:rPr>
@@ -5151,13 +5000,7 @@
         <w:rPr>
           <w:rFonts w:ascii="Times New Roman" w:hAnsi="Times New Roman" w:cs="Times New Roman"/>
         </w:rPr>
-        <w:t xml:space="preserve"> </w:t>
-      </w:r>
-      <w:r>
-        <w:rPr>
-          <w:rFonts w:ascii="Times New Roman" w:hAnsi="Times New Roman" w:cs="Times New Roman"/>
-        </w:rPr>
-        <w:t>Go-Chain</w:t>
+        <w:t xml:space="preserve"> Go-Chain</w:t>
       </w:r>
       <w:r>
         <w:rPr>
@@ -5193,19 +5036,7 @@
         <w:rPr>
           <w:rFonts w:ascii="Times New Roman" w:hAnsi="Times New Roman" w:cs="Times New Roman"/>
         </w:rPr>
-        <w:t>à</w:t>
-      </w:r>
-      <w:r>
-        <w:rPr>
-          <w:rFonts w:ascii="Times New Roman" w:hAnsi="Times New Roman" w:cs="Times New Roman"/>
-        </w:rPr>
-        <w:t xml:space="preserve"> courbe P-256</w:t>
-      </w:r>
-      <w:r>
-        <w:rPr>
-          <w:rFonts w:ascii="Times New Roman" w:hAnsi="Times New Roman" w:cs="Times New Roman"/>
-        </w:rPr>
-        <w:t>)</w:t>
+        <w:t>à courbe P-256)</w:t>
       </w:r>
       <w:r>
         <w:rPr>
@@ -5217,19 +5048,7 @@
         <w:rPr>
           <w:rFonts w:ascii="Times New Roman" w:hAnsi="Times New Roman" w:cs="Times New Roman"/>
         </w:rPr>
-        <w:t xml:space="preserve"> (en </w:t>
-      </w:r>
-      <w:r>
-        <w:rPr>
-          <w:rFonts w:ascii="Times New Roman" w:hAnsi="Times New Roman" w:cs="Times New Roman"/>
-        </w:rPr>
-        <w:t>SHA25</w:t>
-      </w:r>
-      <w:r>
-        <w:rPr>
-          <w:rFonts w:ascii="Times New Roman" w:hAnsi="Times New Roman" w:cs="Times New Roman"/>
-        </w:rPr>
-        <w:t>6)</w:t>
+        <w:t xml:space="preserve"> (en SHA256)</w:t>
       </w:r>
       <w:r>
         <w:rPr>
@@ -5401,13 +5220,7 @@
         <w:rPr>
           <w:rFonts w:ascii="Times New Roman" w:hAnsi="Times New Roman" w:cs="Times New Roman"/>
         </w:rPr>
-        <w:t xml:space="preserve"> un </w:t>
-      </w:r>
-      <w:r>
-        <w:rPr>
-          <w:rFonts w:ascii="Times New Roman" w:hAnsi="Times New Roman" w:cs="Times New Roman"/>
-        </w:rPr>
-        <w:t xml:space="preserve">système décentralisé de </w:t>
+        <w:t xml:space="preserve"> un système décentralisé de </w:t>
       </w:r>
       <w:r>
         <w:rPr>
@@ -5425,25 +5238,7 @@
         <w:rPr>
           <w:rFonts w:ascii="Times New Roman" w:hAnsi="Times New Roman" w:cs="Times New Roman"/>
         </w:rPr>
-        <w:t>sécurisation des E-livrets scolaires (SDSEL)</w:t>
-      </w:r>
-      <w:r>
-        <w:rPr>
-          <w:rFonts w:ascii="Times New Roman" w:hAnsi="Times New Roman" w:cs="Times New Roman"/>
-        </w:rPr>
-        <w:t xml:space="preserve"> </w:t>
-      </w:r>
-      <w:r>
-        <w:rPr>
-          <w:rFonts w:ascii="Times New Roman" w:hAnsi="Times New Roman" w:cs="Times New Roman"/>
-        </w:rPr>
-        <w:t>dans la blockchain</w:t>
-      </w:r>
-      <w:r>
-        <w:rPr>
-          <w:rFonts w:ascii="Times New Roman" w:hAnsi="Times New Roman" w:cs="Times New Roman"/>
-        </w:rPr>
-        <w:t xml:space="preserve"> Ethereum</w:t>
+        <w:t>sécurisation des E-livrets scolaires (SDSEL) dans la blockchain Ethereum</w:t>
       </w:r>
       <w:r>
         <w:rPr>
@@ -5461,13 +5256,7 @@
         <w:rPr>
           <w:rFonts w:ascii="Times New Roman" w:hAnsi="Times New Roman" w:cs="Times New Roman"/>
         </w:rPr>
-        <w:t xml:space="preserve"> Cela vise à </w:t>
-      </w:r>
-      <w:r>
-        <w:rPr>
-          <w:rFonts w:ascii="Times New Roman" w:hAnsi="Times New Roman" w:cs="Times New Roman"/>
-        </w:rPr>
-        <w:t xml:space="preserve">assurer la fiabilité, </w:t>
+        <w:t xml:space="preserve"> Cela vise à assurer la fiabilité, </w:t>
       </w:r>
       <w:r>
         <w:rPr>
@@ -5533,45 +5322,26 @@
         <w:rPr>
           <w:rFonts w:ascii="Times New Roman" w:hAnsi="Times New Roman" w:cs="Times New Roman"/>
         </w:rPr>
-        <w:t xml:space="preserve"> et la </w:t>
-      </w:r>
-      <w:r>
-        <w:rPr>
-          <w:rFonts w:ascii="Times New Roman" w:hAnsi="Times New Roman" w:cs="Times New Roman"/>
-        </w:rPr>
-        <w:t xml:space="preserve">non manipulation directe des clés cryptographiques par les acteurs grand </w:t>
-      </w:r>
-      <w:r>
-        <w:rPr>
-          <w:rFonts w:ascii="Times New Roman" w:hAnsi="Times New Roman" w:cs="Times New Roman"/>
-        </w:rPr>
-        <w:t>public</w:t>
-      </w:r>
-      <w:r>
-        <w:rPr>
-          <w:rFonts w:ascii="Times New Roman" w:hAnsi="Times New Roman" w:cs="Times New Roman"/>
-        </w:rPr>
-        <w:t>.</w:t>
-      </w:r>
-      <w:r>
-        <w:rPr>
-          <w:rFonts w:ascii="Times New Roman" w:hAnsi="Times New Roman" w:cs="Times New Roman"/>
-        </w:rPr>
-        <w:t xml:space="preserve"> </w:t>
-      </w:r>
-      <w:r>
-        <w:rPr>
-          <w:rFonts w:ascii="Times New Roman" w:hAnsi="Times New Roman" w:cs="Times New Roman"/>
-          <w:lang w:val="fr-FR"/>
-        </w:rPr>
-        <w:t>Elle</w:t>
-      </w:r>
-      <w:r>
-        <w:rPr>
-          <w:rFonts w:ascii="Times New Roman" w:hAnsi="Times New Roman" w:cs="Times New Roman"/>
-          <w:lang w:val="fr-FR"/>
-        </w:rPr>
-        <w:t xml:space="preserve"> offre la possibilité de vérifier l’authenticité de documents en temps réels, de manière sécurisée, transparente et sans passer par une autorité centrale de vérification</w:t>
+        <w:t xml:space="preserve"> et la non manipulation directe des clés cryptographiques par les acteurs grand </w:t>
+      </w:r>
+      <w:r>
+        <w:rPr>
+          <w:rFonts w:ascii="Times New Roman" w:hAnsi="Times New Roman" w:cs="Times New Roman"/>
+        </w:rPr>
+        <w:t>public.</w:t>
+      </w:r>
+      <w:r>
+        <w:rPr>
+          <w:rFonts w:ascii="Times New Roman" w:hAnsi="Times New Roman" w:cs="Times New Roman"/>
+        </w:rPr>
+        <w:t xml:space="preserve"> </w:t>
+      </w:r>
+      <w:r>
+        <w:rPr>
+          <w:rFonts w:ascii="Times New Roman" w:hAnsi="Times New Roman" w:cs="Times New Roman"/>
+          <w:lang w:val="fr-FR"/>
+        </w:rPr>
+        <w:t>Elle offre la possibilité de vérifier l’authenticité de documents en temps réels, de manière sécurisée, transparente et sans passer par une autorité centrale de vérification</w:t>
       </w:r>
       <w:r>
         <w:rPr>
@@ -5672,13 +5442,7 @@
         <w:rPr>
           <w:rFonts w:ascii="Times New Roman" w:hAnsi="Times New Roman" w:cs="Times New Roman"/>
         </w:rPr>
-        <w:t xml:space="preserve"> </w:t>
-      </w:r>
-      <w:r>
-        <w:rPr>
-          <w:rFonts w:ascii="Times New Roman" w:hAnsi="Times New Roman" w:cs="Times New Roman"/>
-        </w:rPr>
-        <w:t>illustrée</w:t>
+        <w:t xml:space="preserve"> illustrée</w:t>
       </w:r>
       <w:r>
         <w:rPr>
@@ -5774,13 +5538,7 @@
         <w:rPr>
           <w:rFonts w:ascii="Times New Roman" w:hAnsi="Times New Roman" w:cs="Times New Roman"/>
         </w:rPr>
-        <w:t>Nous</w:t>
-      </w:r>
-      <w:r>
-        <w:rPr>
-          <w:rFonts w:ascii="Times New Roman" w:hAnsi="Times New Roman" w:cs="Times New Roman"/>
-        </w:rPr>
-        <w:t xml:space="preserve"> </w:t>
+        <w:t xml:space="preserve">Nous </w:t>
       </w:r>
       <w:r>
         <w:rPr>
@@ -5858,13 +5616,7 @@
         <w:rPr>
           <w:rFonts w:ascii="Times New Roman" w:hAnsi="Times New Roman" w:cs="Times New Roman"/>
         </w:rPr>
-        <w:t>d’implémentation requises</w:t>
-      </w:r>
-      <w:r>
-        <w:rPr>
-          <w:rFonts w:ascii="Times New Roman" w:hAnsi="Times New Roman" w:cs="Times New Roman"/>
-        </w:rPr>
-        <w:t>.</w:t>
+        <w:t>d’implémentation requises.</w:t>
       </w:r>
       <w:r>
         <w:rPr>
@@ -5972,13 +5724,7 @@
         <w:rPr>
           <w:rFonts w:ascii="Times New Roman" w:hAnsi="Times New Roman" w:cs="Times New Roman"/>
         </w:rPr>
-        <w:t xml:space="preserve">qui peut </w:t>
-      </w:r>
-      <w:r>
-        <w:rPr>
-          <w:rFonts w:ascii="Times New Roman" w:hAnsi="Times New Roman" w:cs="Times New Roman"/>
-        </w:rPr>
-        <w:t xml:space="preserve">vérifier l’authenticité de </w:t>
+        <w:t xml:space="preserve">qui peut vérifier l’authenticité de </w:t>
       </w:r>
       <w:r>
         <w:rPr>
@@ -6002,13 +5748,7 @@
         <w:rPr>
           <w:rFonts w:ascii="Times New Roman" w:hAnsi="Times New Roman" w:cs="Times New Roman"/>
         </w:rPr>
-        <w:t xml:space="preserve"> la blockchain</w:t>
-      </w:r>
-      <w:r>
-        <w:rPr>
-          <w:rFonts w:ascii="Times New Roman" w:hAnsi="Times New Roman" w:cs="Times New Roman"/>
-        </w:rPr>
-        <w:t>.</w:t>
+        <w:t xml:space="preserve"> la blockchain.</w:t>
       </w:r>
     </w:p>
     <w:p>
@@ -6160,16 +5900,7 @@
           <w:bCs/>
           <w:color w:val="156082" w:themeColor="accent1"/>
         </w:rPr>
-        <w:t>D</w:t>
-      </w:r>
-      <w:r>
-        <w:rPr>
-          <w:rFonts w:ascii="Times New Roman" w:hAnsi="Times New Roman" w:cs="Times New Roman"/>
-          <w:b/>
-          <w:bCs/>
-          <w:color w:val="156082" w:themeColor="accent1"/>
-        </w:rPr>
-        <w:t>éveloppement du contrat intelligent</w:t>
+        <w:t>Développement du contrat intelligent</w:t>
       </w:r>
     </w:p>
     <w:p>
@@ -6187,13 +5918,7 @@
         <w:rPr>
           <w:rFonts w:ascii="Times New Roman" w:hAnsi="Times New Roman" w:cs="Times New Roman"/>
         </w:rPr>
-        <w:t>I</w:t>
-      </w:r>
-      <w:r>
-        <w:rPr>
-          <w:rFonts w:ascii="Times New Roman" w:hAnsi="Times New Roman" w:cs="Times New Roman"/>
-        </w:rPr>
-        <w:t>l est essentiel de choisir le langage de programmation</w:t>
+        <w:t>Il est essentiel de choisir le langage de programmation</w:t>
       </w:r>
       <w:r>
         <w:rPr>
@@ -6211,13 +5936,7 @@
         <w:rPr>
           <w:rFonts w:ascii="Times New Roman" w:hAnsi="Times New Roman" w:cs="Times New Roman"/>
         </w:rPr>
-        <w:t xml:space="preserve"> Une fois implémenté, nous avons itéré</w:t>
-      </w:r>
-      <w:r>
-        <w:rPr>
-          <w:rFonts w:ascii="Times New Roman" w:hAnsi="Times New Roman" w:cs="Times New Roman"/>
-        </w:rPr>
-        <w:t xml:space="preserve"> </w:t>
+        <w:t xml:space="preserve"> Une fois implémenté, nous avons itéré </w:t>
       </w:r>
       <w:r>
         <w:rPr>
@@ -6426,13 +6145,7 @@
         <w:rPr>
           <w:rFonts w:ascii="Times New Roman" w:hAnsi="Times New Roman" w:cs="Times New Roman"/>
         </w:rPr>
-        <w:t>claire</w:t>
-      </w:r>
-      <w:r>
-        <w:rPr>
-          <w:rFonts w:ascii="Times New Roman" w:hAnsi="Times New Roman" w:cs="Times New Roman"/>
-        </w:rPr>
-        <w:t xml:space="preserve"> </w:t>
+        <w:t xml:space="preserve">claire </w:t>
       </w:r>
       <w:r>
         <w:rPr>
@@ -6537,8 +6250,8 @@
         </w:rPr>
         <w:drawing>
           <wp:inline distT="0" distB="0" distL="0" distR="0">
-            <wp:extent cx="2640965" cy="1069975"/>
-            <wp:effectExtent l="0" t="0" r="635" b="0"/>
+            <wp:extent cx="2442883" cy="1019702"/>
+            <wp:effectExtent l="0" t="0" r="0" b="0"/>
             <wp:docPr id="1634982192" name="Image 2"/>
             <wp:cNvGraphicFramePr>
               <a:graphicFrameLocks xmlns:a="http://schemas.openxmlformats.org/drawingml/2006/main" noChangeAspect="1"/>
@@ -6547,7 +6260,7 @@
               <a:graphicData uri="http://schemas.openxmlformats.org/drawingml/2006/picture">
                 <pic:pic xmlns:pic="http://schemas.openxmlformats.org/drawingml/2006/picture">
                   <pic:nvPicPr>
-                    <pic:cNvPr id="1634982192" name="Image 1634982192"/>
+                    <pic:cNvPr id="1634982192" name="Image 2"/>
                     <pic:cNvPicPr/>
                   </pic:nvPicPr>
                   <pic:blipFill>
@@ -6565,7 +6278,7 @@
                   <pic:spPr>
                     <a:xfrm>
                       <a:off x="0" y="0"/>
-                      <a:ext cx="2640965" cy="1069975"/>
+                      <a:ext cx="2484827" cy="1037210"/>
                     </a:xfrm>
                     <a:prstGeom prst="rect">
                       <a:avLst/>
@@ -6684,13 +6397,7 @@
         <w:rPr>
           <w:rFonts w:ascii="Times New Roman" w:hAnsi="Times New Roman" w:cs="Times New Roman"/>
         </w:rPr>
-        <w:t xml:space="preserve">Pour s’assurer du bon fonctionnement et de la performance de la solution, nous avons </w:t>
-      </w:r>
-      <w:r>
-        <w:rPr>
-          <w:rFonts w:ascii="Times New Roman" w:hAnsi="Times New Roman" w:cs="Times New Roman"/>
-        </w:rPr>
-        <w:t>effectu</w:t>
+        <w:t>Pour s’assurer du bon fonctionnement et de la performance de la solution, nous avons effectu</w:t>
       </w:r>
       <w:r>
         <w:rPr>
@@ -6862,7 +6569,7 @@
         <w:autoSpaceDE w:val="0"/>
         <w:autoSpaceDN w:val="0"/>
         <w:adjustRightInd w:val="0"/>
-        <w:spacing w:after="0" w:line="276" w:lineRule="auto"/>
+        <w:spacing w:line="276" w:lineRule="auto"/>
         <w:jc w:val="both"/>
         <w:rPr>
           <w:rFonts w:ascii="Times New Roman" w:hAnsi="Times New Roman" w:cs="Times New Roman"/>
@@ -6884,26 +6591,8 @@
         <w:rPr>
           <w:rFonts w:ascii="Times New Roman" w:hAnsi="Times New Roman" w:cs="Times New Roman"/>
         </w:rPr>
-        <w:t>à</w:t>
-      </w:r>
-      <w:r>
-        <w:rPr>
-          <w:rFonts w:ascii="Times New Roman" w:hAnsi="Times New Roman" w:cs="Times New Roman"/>
-        </w:rPr>
-        <w:t xml:space="preserve"> surveiller les performances d’exécution de la DApp telles que les temps de réponse, les taux d'erreur, le coût de gas, etc. Cela peut faire l'objet de planification des améliorations et de nouvelles fonctionnalités de la DApp y compris le contrat intelligent.</w:t>
-      </w:r>
-    </w:p>
-    <w:p>
-      <w:pPr>
-        <w:autoSpaceDE w:val="0"/>
-        <w:autoSpaceDN w:val="0"/>
-        <w:adjustRightInd w:val="0"/>
-        <w:spacing w:after="0" w:line="276" w:lineRule="auto"/>
-        <w:jc w:val="both"/>
-        <w:rPr>
-          <w:rFonts w:ascii="Times New Roman" w:hAnsi="Times New Roman" w:cs="Times New Roman"/>
-        </w:rPr>
-      </w:pPr>
+        <w:t>à surveiller les performances d’exécution de la DApp telles que les temps de réponse, les taux d'erreur, le coût de gas, etc. Cela peut faire l'objet de planification des améliorations et de nouvelles fonctionnalités de la DApp y compris le contrat intelligent.</w:t>
+      </w:r>
     </w:p>
     <w:p>
       <w:pPr>
@@ -6922,7 +6611,7 @@
         </w:rPr>
         <w:drawing>
           <wp:inline distT="0" distB="0" distL="0" distR="0">
-            <wp:extent cx="2640965" cy="1035685"/>
+            <wp:extent cx="2640965" cy="819977"/>
             <wp:effectExtent l="0" t="0" r="635" b="5715"/>
             <wp:docPr id="726758735" name="Image 1"/>
             <wp:cNvGraphicFramePr>
@@ -6932,7 +6621,7 @@
               <a:graphicData uri="http://schemas.openxmlformats.org/drawingml/2006/picture">
                 <pic:pic xmlns:pic="http://schemas.openxmlformats.org/drawingml/2006/picture">
                   <pic:nvPicPr>
-                    <pic:cNvPr id="726758735" name="Image 726758735"/>
+                    <pic:cNvPr id="726758735" name="Image 1"/>
                     <pic:cNvPicPr/>
                   </pic:nvPicPr>
                   <pic:blipFill>
@@ -6950,7 +6639,7 @@
                   <pic:spPr>
                     <a:xfrm>
                       <a:off x="0" y="0"/>
-                      <a:ext cx="2640965" cy="1035685"/>
+                      <a:ext cx="2640965" cy="819977"/>
                     </a:xfrm>
                     <a:prstGeom prst="rect">
                       <a:avLst/>
@@ -7100,40 +6789,48 @@
           <w:kern w:val="0"/>
           <w:lang w:val="fr-FR"/>
         </w:rPr>
+        <w:t xml:space="preserve">L’implémentation </w:t>
+      </w:r>
+      <w:r>
+        <w:rPr>
+          <w:rFonts w:ascii="Times New Roman" w:hAnsi="Times New Roman" w:cs="Times New Roman"/>
+          <w:kern w:val="0"/>
+          <w:lang w:val="fr-FR"/>
+        </w:rPr>
+        <w:t xml:space="preserve">requière au moins un ordinateur </w:t>
+      </w:r>
+      <w:r>
+        <w:rPr>
+          <w:rFonts w:ascii="Times New Roman" w:hAnsi="Times New Roman" w:cs="Times New Roman"/>
+          <w:kern w:val="0"/>
+          <w:lang w:val="fr-FR"/>
+        </w:rPr>
+        <w:t xml:space="preserve">ayant </w:t>
+      </w:r>
+      <w:r>
+        <w:rPr>
+          <w:rFonts w:ascii="Times New Roman" w:hAnsi="Times New Roman" w:cs="Times New Roman"/>
+          <w:kern w:val="0"/>
+          <w:lang w:val="fr-FR"/>
+        </w:rPr>
+        <w:t>un</w:t>
+      </w:r>
+      <w:r>
+        <w:rPr>
+          <w:rFonts w:ascii="Times New Roman" w:hAnsi="Times New Roman" w:cs="Times New Roman"/>
+          <w:kern w:val="0"/>
+          <w:lang w:val="fr-FR"/>
+        </w:rPr>
+        <w:t xml:space="preserve"> processeur Core i7, 16 </w:t>
+      </w:r>
+      <w:r>
+        <w:rPr>
+          <w:rFonts w:ascii="Times New Roman" w:hAnsi="Times New Roman" w:cs="Times New Roman"/>
+          <w:kern w:val="0"/>
+          <w:lang w:val="fr-FR"/>
+        </w:rPr>
         <w:lastRenderedPageBreak/>
-        <w:t xml:space="preserve">L’implémentation </w:t>
-      </w:r>
-      <w:r>
-        <w:rPr>
-          <w:rFonts w:ascii="Times New Roman" w:hAnsi="Times New Roman" w:cs="Times New Roman"/>
-          <w:kern w:val="0"/>
-          <w:lang w:val="fr-FR"/>
-        </w:rPr>
-        <w:t xml:space="preserve">requière au moins un ordinateur </w:t>
-      </w:r>
-      <w:r>
-        <w:rPr>
-          <w:rFonts w:ascii="Times New Roman" w:hAnsi="Times New Roman" w:cs="Times New Roman"/>
-          <w:kern w:val="0"/>
-          <w:lang w:val="fr-FR"/>
-        </w:rPr>
-        <w:t xml:space="preserve">ayant </w:t>
-      </w:r>
-      <w:r>
-        <w:rPr>
-          <w:rFonts w:ascii="Times New Roman" w:hAnsi="Times New Roman" w:cs="Times New Roman"/>
-          <w:kern w:val="0"/>
-          <w:lang w:val="fr-FR"/>
-        </w:rPr>
-        <w:t>un</w:t>
-      </w:r>
-      <w:r>
-        <w:rPr>
-          <w:rFonts w:ascii="Times New Roman" w:hAnsi="Times New Roman" w:cs="Times New Roman"/>
-          <w:kern w:val="0"/>
-          <w:lang w:val="fr-FR"/>
-        </w:rPr>
-        <w:t xml:space="preserve"> processeur Core i7, 16 Go de RAM et </w:t>
+        <w:t xml:space="preserve">Go de RAM et </w:t>
       </w:r>
       <w:r>
         <w:rPr>
@@ -7211,31 +6908,7 @@
           <w:kern w:val="0"/>
           <w:lang w:val="fr-FR"/>
         </w:rPr>
-        <w:t>16.5.0.3982</w:t>
-      </w:r>
-      <w:r>
-        <w:rPr>
-          <w:rFonts w:ascii="Times New Roman" w:hAnsi="Times New Roman" w:cs="Times New Roman"/>
-          <w:kern w:val="0"/>
-          <w:lang w:val="fr-FR"/>
-        </w:rPr>
-        <w:t xml:space="preserve"> et </w:t>
-      </w:r>
-      <w:r>
-        <w:rPr>
-          <w:rFonts w:ascii="Times New Roman" w:hAnsi="Times New Roman" w:cs="Times New Roman"/>
-          <w:kern w:val="0"/>
-          <w:lang w:val="fr-FR"/>
-        </w:rPr>
-        <w:t>draw.io</w:t>
-      </w:r>
-      <w:r>
-        <w:rPr>
-          <w:rFonts w:ascii="Times New Roman" w:hAnsi="Times New Roman" w:cs="Times New Roman"/>
-          <w:kern w:val="0"/>
-          <w:lang w:val="fr-FR"/>
-        </w:rPr>
-        <w:t xml:space="preserve"> (en ligne) ont servi à la modélisation des spécification</w:t>
+        <w:t>16.5.0.3982 et draw.io (en ligne) ont servi à la modélisation des spécification</w:t>
       </w:r>
       <w:r>
         <w:rPr>
@@ -7369,16 +7042,14 @@
         </w:rPr>
         <w:t xml:space="preserve"> ont été </w:t>
       </w:r>
-      <w:proofErr w:type="gramStart"/>
-      <w:r>
-        <w:rPr>
-          <w:rFonts w:ascii="Times New Roman" w:hAnsi="Times New Roman" w:cs="Times New Roman"/>
-          <w:kern w:val="0"/>
-          <w:lang w:val="fr-FR"/>
-        </w:rPr>
-        <w:t>implémentées  avec</w:t>
-      </w:r>
-      <w:proofErr w:type="gramEnd"/>
+      <w:r>
+        <w:rPr>
+          <w:rFonts w:ascii="Times New Roman" w:hAnsi="Times New Roman" w:cs="Times New Roman"/>
+          <w:kern w:val="0"/>
+          <w:lang w:val="fr-FR"/>
+        </w:rPr>
+        <w:t>implémentées avec</w:t>
+      </w:r>
       <w:r>
         <w:rPr>
           <w:rFonts w:ascii="Times New Roman" w:hAnsi="Times New Roman" w:cs="Times New Roman"/>
@@ -7485,15 +7156,7 @@
           <w:kern w:val="0"/>
           <w:lang w:val="fr-FR"/>
         </w:rPr>
-        <w:t xml:space="preserve"> </w:t>
-      </w:r>
-      <w:r>
-        <w:rPr>
-          <w:rFonts w:ascii="Times New Roman" w:hAnsi="Times New Roman" w:cs="Times New Roman"/>
-          <w:kern w:val="0"/>
-          <w:lang w:val="fr-FR"/>
-        </w:rPr>
-        <w:t>Spring-boot</w:t>
+        <w:t xml:space="preserve"> Spring-boot</w:t>
       </w:r>
       <w:r>
         <w:rPr>
@@ -7533,15 +7196,7 @@
           <w:kern w:val="0"/>
           <w:lang w:val="fr-FR"/>
         </w:rPr>
-        <w:t xml:space="preserve"> </w:t>
-      </w:r>
-      <w:r>
-        <w:rPr>
-          <w:rFonts w:ascii="Times New Roman" w:hAnsi="Times New Roman" w:cs="Times New Roman"/>
-          <w:kern w:val="0"/>
-          <w:lang w:val="fr-FR"/>
-        </w:rPr>
-        <w:t>Angular</w:t>
+        <w:t xml:space="preserve"> Angular</w:t>
       </w:r>
       <w:r>
         <w:rPr>
@@ -7615,15 +7270,7 @@
           <w:kern w:val="0"/>
           <w:lang w:val="fr-FR"/>
         </w:rPr>
-        <w:t>JavaScript, SCSS/CSS3)</w:t>
-      </w:r>
-      <w:r>
-        <w:rPr>
-          <w:rFonts w:ascii="Times New Roman" w:hAnsi="Times New Roman" w:cs="Times New Roman"/>
-          <w:kern w:val="0"/>
-          <w:lang w:val="fr-FR"/>
-        </w:rPr>
-        <w:t>.</w:t>
+        <w:t>JavaScript, SCSS/CSS3).</w:t>
       </w:r>
       <w:r>
         <w:rPr>
@@ -7723,15 +7370,7 @@
           <w:kern w:val="0"/>
           <w:lang w:val="fr-FR"/>
         </w:rPr>
-        <w:t xml:space="preserve">sur </w:t>
-      </w:r>
-      <w:r>
-        <w:rPr>
-          <w:rFonts w:ascii="Times New Roman" w:hAnsi="Times New Roman" w:cs="Times New Roman"/>
-          <w:kern w:val="0"/>
-          <w:lang w:val="fr-FR"/>
-        </w:rPr>
-        <w:t>Remix</w:t>
+        <w:t>sur Remix</w:t>
       </w:r>
       <w:r>
         <w:rPr>
@@ -7835,13 +7474,7 @@
         <w:rPr>
           <w:rFonts w:ascii="Times New Roman" w:hAnsi="Times New Roman" w:cs="Times New Roman"/>
         </w:rPr>
-        <w:t xml:space="preserve">protocole </w:t>
-      </w:r>
-      <w:r>
-        <w:rPr>
-          <w:rFonts w:ascii="Times New Roman" w:hAnsi="Times New Roman" w:cs="Times New Roman"/>
-        </w:rPr>
-        <w:t xml:space="preserve">JSON </w:t>
+        <w:t xml:space="preserve">protocole JSON </w:t>
       </w:r>
       <w:r>
         <w:rPr>
@@ -7853,25 +7486,13 @@
         <w:rPr>
           <w:rFonts w:ascii="Times New Roman" w:hAnsi="Times New Roman" w:cs="Times New Roman"/>
         </w:rPr>
-        <w:t xml:space="preserve"> auprès de </w:t>
-      </w:r>
-      <w:r>
-        <w:rPr>
-          <w:rFonts w:ascii="Times New Roman" w:hAnsi="Times New Roman" w:cs="Times New Roman"/>
-        </w:rPr>
-        <w:t>Angular via l’</w:t>
-      </w:r>
-      <w:r>
-        <w:rPr>
-          <w:rFonts w:ascii="Times New Roman" w:hAnsi="Times New Roman" w:cs="Times New Roman"/>
-        </w:rPr>
-        <w:t>Application Binary Interfac</w:t>
-      </w:r>
-      <w:r>
-        <w:rPr>
-          <w:rFonts w:ascii="Times New Roman" w:hAnsi="Times New Roman" w:cs="Times New Roman"/>
-        </w:rPr>
-        <w:t>e</w:t>
+        <w:t xml:space="preserve"> auprès de Angular via l’</w:t>
+      </w:r>
+      <w:r>
+        <w:rPr>
+          <w:rFonts w:ascii="Times New Roman" w:hAnsi="Times New Roman" w:cs="Times New Roman"/>
+        </w:rPr>
+        <w:t>Application Binary Interface</w:t>
       </w:r>
       <w:r>
         <w:rPr>
@@ -7883,31 +7504,7 @@
         <w:rPr>
           <w:rFonts w:ascii="Times New Roman" w:hAnsi="Times New Roman" w:cs="Times New Roman"/>
         </w:rPr>
-        <w:t xml:space="preserve"> En terme</w:t>
-      </w:r>
-      <w:r>
-        <w:rPr>
-          <w:rFonts w:ascii="Times New Roman" w:hAnsi="Times New Roman" w:cs="Times New Roman"/>
-        </w:rPr>
-        <w:t xml:space="preserve"> de technologies</w:t>
-      </w:r>
-      <w:r>
-        <w:rPr>
-          <w:rFonts w:ascii="Times New Roman" w:hAnsi="Times New Roman" w:cs="Times New Roman"/>
-        </w:rPr>
-        <w:t xml:space="preserve"> fondamentales</w:t>
-      </w:r>
-      <w:r>
-        <w:rPr>
-          <w:rFonts w:ascii="Times New Roman" w:hAnsi="Times New Roman" w:cs="Times New Roman"/>
-        </w:rPr>
-        <w:t>,</w:t>
-      </w:r>
-      <w:r>
-        <w:rPr>
-          <w:rFonts w:ascii="Times New Roman" w:hAnsi="Times New Roman" w:cs="Times New Roman"/>
-        </w:rPr>
-        <w:t xml:space="preserve"> nous </w:t>
+        <w:t xml:space="preserve"> En terme de technologies fondamentales, nous </w:t>
       </w:r>
       <w:r>
         <w:rPr>
@@ -7925,13 +7522,7 @@
         <w:rPr>
           <w:rFonts w:ascii="Times New Roman" w:hAnsi="Times New Roman" w:cs="Times New Roman"/>
         </w:rPr>
-        <w:t xml:space="preserve"> pour </w:t>
-      </w:r>
-      <w:r>
-        <w:rPr>
-          <w:rFonts w:ascii="Times New Roman" w:hAnsi="Times New Roman" w:cs="Times New Roman"/>
-        </w:rPr>
-        <w:t>configurer le réseau blockchain de test (network Localhost)</w:t>
+        <w:t xml:space="preserve"> pour configurer le réseau blockchain de test (network Localhost)</w:t>
       </w:r>
       <w:r>
         <w:rPr>
@@ -7973,13 +7564,7 @@
         <w:rPr>
           <w:rFonts w:ascii="Times New Roman" w:hAnsi="Times New Roman" w:cs="Times New Roman"/>
         </w:rPr>
-        <w:t>A</w:t>
-      </w:r>
-      <w:r>
-        <w:rPr>
-          <w:rFonts w:ascii="Times New Roman" w:hAnsi="Times New Roman" w:cs="Times New Roman"/>
-        </w:rPr>
-        <w:t>fin de générer l</w:t>
+        <w:t>Afin de générer l</w:t>
       </w:r>
       <w:r>
         <w:rPr>
@@ -8009,19 +7594,7 @@
         <w:rPr>
           <w:rFonts w:ascii="Times New Roman" w:hAnsi="Times New Roman" w:cs="Times New Roman"/>
         </w:rPr>
-        <w:t xml:space="preserve"> (</w:t>
-      </w:r>
-      <w:r>
-        <w:rPr>
-          <w:rFonts w:ascii="Times New Roman" w:hAnsi="Times New Roman" w:cs="Times New Roman"/>
-        </w:rPr>
-        <w:t>Elliptic Curve Digital Signature Algorithm</w:t>
-      </w:r>
-      <w:r>
-        <w:rPr>
-          <w:rFonts w:ascii="Times New Roman" w:hAnsi="Times New Roman" w:cs="Times New Roman"/>
-        </w:rPr>
-        <w:t>)</w:t>
+        <w:t xml:space="preserve"> (Elliptic Curve Digital Signature Algorithm)</w:t>
       </w:r>
       <w:r>
         <w:rPr>
@@ -8063,19 +7636,7 @@
         <w:rPr>
           <w:rFonts w:ascii="Times New Roman" w:hAnsi="Times New Roman" w:cs="Times New Roman"/>
         </w:rPr>
-        <w:t>’algorithme</w:t>
-      </w:r>
-      <w:r>
-        <w:rPr>
-          <w:rFonts w:ascii="Times New Roman" w:hAnsi="Times New Roman" w:cs="Times New Roman"/>
-        </w:rPr>
-        <w:t xml:space="preserve"> </w:t>
-      </w:r>
-      <w:r>
-        <w:rPr>
-          <w:rFonts w:ascii="Times New Roman" w:hAnsi="Times New Roman" w:cs="Times New Roman"/>
-        </w:rPr>
-        <w:t>SHA-256</w:t>
+        <w:t>’algorithme SHA-256</w:t>
       </w:r>
       <w:r>
         <w:rPr>
@@ -8105,13 +7666,7 @@
         <w:rPr>
           <w:rFonts w:ascii="Times New Roman" w:hAnsi="Times New Roman" w:cs="Times New Roman"/>
         </w:rPr>
-        <w:t>National Institute of Standards and Technology</w:t>
-      </w:r>
-      <w:r>
-        <w:rPr>
-          <w:rFonts w:ascii="Times New Roman" w:hAnsi="Times New Roman" w:cs="Times New Roman"/>
-        </w:rPr>
-        <w:t xml:space="preserve"> (NIST)</w:t>
+        <w:t>National Institute of Standards and Technology (NIST)</w:t>
       </w:r>
       <w:r>
         <w:rPr>
@@ -8360,16 +7915,7 @@
           <w:highlight w:val="yellow"/>
           <w:lang w:val="fr-FR"/>
         </w:rPr>
-        <w:t xml:space="preserve">figures 3 </w:t>
-      </w:r>
-      <w:r>
-        <w:rPr>
-          <w:rFonts w:ascii="Times New Roman" w:hAnsi="Times New Roman" w:cs="Times New Roman"/>
-          <w:kern w:val="0"/>
-          <w:highlight w:val="yellow"/>
-          <w:lang w:val="fr-FR"/>
-        </w:rPr>
-        <w:t>et 4</w:t>
+        <w:t>figures 3 et 4</w:t>
       </w:r>
       <w:r>
         <w:rPr>
@@ -8418,8 +7964,8 @@
         </w:rPr>
         <w:drawing>
           <wp:inline distT="0" distB="0" distL="0" distR="0">
-            <wp:extent cx="2640965" cy="1149350"/>
-            <wp:effectExtent l="0" t="0" r="635" b="6350"/>
+            <wp:extent cx="2640965" cy="1129301"/>
+            <wp:effectExtent l="0" t="0" r="635" b="1270"/>
             <wp:docPr id="1991810132" name="Image 3"/>
             <wp:cNvGraphicFramePr>
               <a:graphicFrameLocks xmlns:a="http://schemas.openxmlformats.org/drawingml/2006/main" noChangeAspect="1"/>
@@ -8428,7 +7974,7 @@
               <a:graphicData uri="http://schemas.openxmlformats.org/drawingml/2006/picture">
                 <pic:pic xmlns:pic="http://schemas.openxmlformats.org/drawingml/2006/picture">
                   <pic:nvPicPr>
-                    <pic:cNvPr id="1991810132" name="Image 1991810132"/>
+                    <pic:cNvPr id="1991810132" name="Image 3"/>
                     <pic:cNvPicPr/>
                   </pic:nvPicPr>
                   <pic:blipFill>
@@ -8446,7 +7992,7 @@
                   <pic:spPr>
                     <a:xfrm>
                       <a:off x="0" y="0"/>
-                      <a:ext cx="2640965" cy="1149350"/>
+                      <a:ext cx="2640965" cy="1129301"/>
                     </a:xfrm>
                     <a:prstGeom prst="rect">
                       <a:avLst/>
@@ -9149,8 +8695,8 @@
         </w:rPr>
         <w:drawing>
           <wp:inline distT="0" distB="0" distL="0" distR="0">
-            <wp:extent cx="2447290" cy="1044389"/>
-            <wp:effectExtent l="0" t="0" r="3810" b="0"/>
+            <wp:extent cx="2421330" cy="1061720"/>
+            <wp:effectExtent l="0" t="0" r="4445" b="5080"/>
             <wp:docPr id="255695648" name="Image 4"/>
             <wp:cNvGraphicFramePr>
               <a:graphicFrameLocks xmlns:a="http://schemas.openxmlformats.org/drawingml/2006/main" noChangeAspect="1"/>
@@ -9159,7 +8705,7 @@
               <a:graphicData uri="http://schemas.openxmlformats.org/drawingml/2006/picture">
                 <pic:pic xmlns:pic="http://schemas.openxmlformats.org/drawingml/2006/picture">
                   <pic:nvPicPr>
-                    <pic:cNvPr id="255695648" name="Image 255695648"/>
+                    <pic:cNvPr id="255695648" name="Image 4"/>
                     <pic:cNvPicPr/>
                   </pic:nvPicPr>
                   <pic:blipFill>
@@ -9177,7 +8723,7 @@
                   <pic:spPr>
                     <a:xfrm>
                       <a:off x="0" y="0"/>
-                      <a:ext cx="2539720" cy="1083834"/>
+                      <a:ext cx="2534517" cy="1111351"/>
                     </a:xfrm>
                     <a:prstGeom prst="rect">
                       <a:avLst/>
@@ -9256,44 +8802,50 @@
         <w:rPr>
           <w:rFonts w:ascii="Times New Roman" w:hAnsi="Times New Roman" w:cs="Times New Roman"/>
         </w:rPr>
+        <w:t>Cette phase 2</w:t>
+      </w:r>
+      <w:r>
+        <w:rPr>
+          <w:rFonts w:ascii="Times New Roman" w:hAnsi="Times New Roman" w:cs="Times New Roman"/>
+        </w:rPr>
+        <w:t xml:space="preserve"> permet à l</w:t>
+      </w:r>
+      <w:r>
+        <w:rPr>
+          <w:rFonts w:ascii="Times New Roman" w:hAnsi="Times New Roman" w:cs="Times New Roman"/>
+        </w:rPr>
+        <w:t xml:space="preserve">’utilisateur </w:t>
+      </w:r>
+      <w:r>
+        <w:rPr>
+          <w:rFonts w:ascii="Times New Roman" w:hAnsi="Times New Roman" w:cs="Times New Roman"/>
+        </w:rPr>
+        <w:t>d’</w:t>
+      </w:r>
+      <w:r>
+        <w:rPr>
+          <w:rFonts w:ascii="Times New Roman" w:hAnsi="Times New Roman" w:cs="Times New Roman"/>
+        </w:rPr>
+        <w:t>upload</w:t>
+      </w:r>
+      <w:r>
+        <w:rPr>
+          <w:rFonts w:ascii="Times New Roman" w:hAnsi="Times New Roman" w:cs="Times New Roman"/>
+        </w:rPr>
+        <w:t>er simplement</w:t>
+      </w:r>
+      <w:r>
+        <w:rPr>
+          <w:rFonts w:ascii="Times New Roman" w:hAnsi="Times New Roman" w:cs="Times New Roman"/>
+        </w:rPr>
+        <w:t xml:space="preserve"> le document PDF </w:t>
+      </w:r>
+      <w:r>
+        <w:rPr>
+          <w:rFonts w:ascii="Times New Roman" w:hAnsi="Times New Roman" w:cs="Times New Roman"/>
+        </w:rPr>
         <w:lastRenderedPageBreak/>
-        <w:t>Cette phase 2</w:t>
-      </w:r>
-      <w:r>
-        <w:rPr>
-          <w:rFonts w:ascii="Times New Roman" w:hAnsi="Times New Roman" w:cs="Times New Roman"/>
-        </w:rPr>
-        <w:t xml:space="preserve"> permet à l</w:t>
-      </w:r>
-      <w:r>
-        <w:rPr>
-          <w:rFonts w:ascii="Times New Roman" w:hAnsi="Times New Roman" w:cs="Times New Roman"/>
-        </w:rPr>
-        <w:t xml:space="preserve">’utilisateur </w:t>
-      </w:r>
-      <w:r>
-        <w:rPr>
-          <w:rFonts w:ascii="Times New Roman" w:hAnsi="Times New Roman" w:cs="Times New Roman"/>
-        </w:rPr>
-        <w:t>d’</w:t>
-      </w:r>
-      <w:r>
-        <w:rPr>
-          <w:rFonts w:ascii="Times New Roman" w:hAnsi="Times New Roman" w:cs="Times New Roman"/>
-        </w:rPr>
-        <w:t>upload</w:t>
-      </w:r>
-      <w:r>
-        <w:rPr>
-          <w:rFonts w:ascii="Times New Roman" w:hAnsi="Times New Roman" w:cs="Times New Roman"/>
-        </w:rPr>
-        <w:t>er simplement</w:t>
-      </w:r>
-      <w:r>
-        <w:rPr>
-          <w:rFonts w:ascii="Times New Roman" w:hAnsi="Times New Roman" w:cs="Times New Roman"/>
-        </w:rPr>
-        <w:t xml:space="preserve"> le document PDF ou Word </w:t>
+        <w:t xml:space="preserve">ou Word </w:t>
       </w:r>
       <w:r>
         <w:rPr>
@@ -9451,15 +9003,7 @@
           <w:i/>
           <w:iCs/>
         </w:rPr>
-        <w:t>getAdministrativeDocument</w:t>
-      </w:r>
-      <w:r>
-        <w:rPr>
-          <w:rFonts w:ascii="Times New Roman" w:hAnsi="Times New Roman" w:cs="Times New Roman"/>
-          <w:i/>
-          <w:iCs/>
-        </w:rPr>
-        <w:t>()</w:t>
+        <w:t>getAdministrativeDocument()</w:t>
       </w:r>
       <w:r>
         <w:rPr>
@@ -9495,19 +9039,7 @@
         <w:rPr>
           <w:rFonts w:ascii="Times New Roman" w:hAnsi="Times New Roman" w:cs="Times New Roman"/>
         </w:rPr>
-        <w:t xml:space="preserve">Si </w:t>
-      </w:r>
-      <w:r>
-        <w:rPr>
-          <w:rFonts w:ascii="Times New Roman" w:hAnsi="Times New Roman" w:cs="Times New Roman"/>
-        </w:rPr>
-        <w:t xml:space="preserve">occurrence </w:t>
-      </w:r>
-      <w:r>
-        <w:rPr>
-          <w:rFonts w:ascii="Times New Roman" w:hAnsi="Times New Roman" w:cs="Times New Roman"/>
-        </w:rPr>
-        <w:t>trouvée</w:t>
+        <w:t>Si occurrence trouvée</w:t>
       </w:r>
       <w:r>
         <w:rPr>
@@ -9959,13 +9491,7 @@
         <w:rPr>
           <w:rFonts w:ascii="Times New Roman" w:hAnsi="Times New Roman" w:cs="Times New Roman"/>
         </w:rPr>
-        <w:t xml:space="preserve">est prometteuse pour garantir l’authenticité </w:t>
-      </w:r>
-      <w:r>
-        <w:rPr>
-          <w:rFonts w:ascii="Times New Roman" w:hAnsi="Times New Roman" w:cs="Times New Roman"/>
-        </w:rPr>
-        <w:t xml:space="preserve">et la sécurisation </w:t>
+        <w:t xml:space="preserve">est prometteuse pour garantir l’authenticité et la sécurisation </w:t>
       </w:r>
       <w:r>
         <w:rPr>
@@ -9983,7 +9509,13 @@
         <w:rPr>
           <w:rFonts w:ascii="Times New Roman" w:hAnsi="Times New Roman" w:cs="Times New Roman"/>
         </w:rPr>
-        <w:t xml:space="preserve">il conviendrait d’approfondir les reflexions sur la souverainété des données numériques, </w:t>
+        <w:t xml:space="preserve">il conviendrait </w:t>
+      </w:r>
+      <w:r>
+        <w:rPr>
+          <w:rFonts w:ascii="Times New Roman" w:hAnsi="Times New Roman" w:cs="Times New Roman"/>
+        </w:rPr>
+        <w:t xml:space="preserve">d’approfondir les reflexions sur la souverainété des données numériques, </w:t>
       </w:r>
       <w:r>
         <w:rPr>
@@ -10007,25 +9539,7 @@
         <w:rPr>
           <w:rFonts w:ascii="Times New Roman" w:hAnsi="Times New Roman" w:cs="Times New Roman"/>
         </w:rPr>
-        <w:t xml:space="preserve">documents électroniques </w:t>
-      </w:r>
-      <w:r>
-        <w:rPr>
-          <w:rFonts w:ascii="Times New Roman" w:hAnsi="Times New Roman" w:cs="Times New Roman"/>
-        </w:rPr>
-        <w:t xml:space="preserve">aux contenus </w:t>
-      </w:r>
-      <w:r>
-        <w:rPr>
-          <w:rFonts w:ascii="Times New Roman" w:hAnsi="Times New Roman" w:cs="Times New Roman"/>
-        </w:rPr>
-        <w:t>non textuels</w:t>
-      </w:r>
-      <w:r>
-        <w:rPr>
-          <w:rFonts w:ascii="Times New Roman" w:hAnsi="Times New Roman" w:cs="Times New Roman"/>
-        </w:rPr>
-        <w:t>.</w:t>
+        <w:t>documents électroniques aux contenus non textuels.</w:t>
       </w:r>
     </w:p>
     <w:p>
@@ -10143,47 +9657,7 @@
           <w:szCs w:val="20"/>
           <w:lang w:val="en-US"/>
         </w:rPr>
-        <w:t xml:space="preserve"> 3, p. 40, </w:t>
-      </w:r>
-      <w:proofErr w:type="spellStart"/>
-      <w:r>
-        <w:rPr>
-          <w:rFonts w:ascii="Times New Roman" w:hAnsi="Times New Roman" w:cs="Times New Roman"/>
-          <w:sz w:val="20"/>
-          <w:szCs w:val="20"/>
-          <w:lang w:val="en-US"/>
-        </w:rPr>
-        <w:t>janv</w:t>
-      </w:r>
-      <w:proofErr w:type="spellEnd"/>
-      <w:r>
-        <w:rPr>
-          <w:rFonts w:ascii="Times New Roman" w:hAnsi="Times New Roman" w:cs="Times New Roman"/>
-          <w:sz w:val="20"/>
-          <w:szCs w:val="20"/>
-          <w:lang w:val="en-US"/>
-        </w:rPr>
-        <w:t xml:space="preserve">. 2015, </w:t>
-      </w:r>
-      <w:proofErr w:type="spellStart"/>
-      <w:r>
-        <w:rPr>
-          <w:rFonts w:ascii="Times New Roman" w:hAnsi="Times New Roman" w:cs="Times New Roman"/>
-          <w:sz w:val="20"/>
-          <w:szCs w:val="20"/>
-          <w:lang w:val="en-US"/>
-        </w:rPr>
-        <w:t>doi</w:t>
-      </w:r>
-      <w:proofErr w:type="spellEnd"/>
-      <w:r>
-        <w:rPr>
-          <w:rFonts w:ascii="Times New Roman" w:hAnsi="Times New Roman" w:cs="Times New Roman"/>
-          <w:sz w:val="20"/>
-          <w:szCs w:val="20"/>
-          <w:lang w:val="en-US"/>
-        </w:rPr>
-        <w:t>: 10.58729/1941-6679.1045.</w:t>
+        <w:t xml:space="preserve"> 3, p. 40, janv. 2015, doi: 10.58729/1941-6679.1045.</w:t>
       </w:r>
     </w:p>
     <w:p>
@@ -10235,7 +9709,6 @@
         </w:rPr>
         <w:t xml:space="preserve">. </w:t>
       </w:r>
-      <w:proofErr w:type="spellStart"/>
       <w:r>
         <w:rPr>
           <w:rFonts w:ascii="Times New Roman" w:hAnsi="Times New Roman" w:cs="Times New Roman"/>
@@ -10243,37 +9716,7 @@
           <w:szCs w:val="20"/>
           <w:lang w:val="fr-FR"/>
         </w:rPr>
-        <w:t>Packt</w:t>
-      </w:r>
-      <w:proofErr w:type="spellEnd"/>
-      <w:r>
-        <w:rPr>
-          <w:rFonts w:ascii="Times New Roman" w:hAnsi="Times New Roman" w:cs="Times New Roman"/>
-          <w:sz w:val="20"/>
-          <w:szCs w:val="20"/>
-          <w:lang w:val="fr-FR"/>
-        </w:rPr>
-        <w:t xml:space="preserve"> </w:t>
-      </w:r>
-      <w:proofErr w:type="spellStart"/>
-      <w:r>
-        <w:rPr>
-          <w:rFonts w:ascii="Times New Roman" w:hAnsi="Times New Roman" w:cs="Times New Roman"/>
-          <w:sz w:val="20"/>
-          <w:szCs w:val="20"/>
-          <w:lang w:val="fr-FR"/>
-        </w:rPr>
-        <w:t>Publishing</w:t>
-      </w:r>
-      <w:proofErr w:type="spellEnd"/>
-      <w:r>
-        <w:rPr>
-          <w:rFonts w:ascii="Times New Roman" w:hAnsi="Times New Roman" w:cs="Times New Roman"/>
-          <w:sz w:val="20"/>
-          <w:szCs w:val="20"/>
-          <w:lang w:val="fr-FR"/>
-        </w:rPr>
-        <w:t xml:space="preserve"> Ltd, 2017.</w:t>
+        <w:t>Packt Publishing Ltd, 2017.</w:t>
       </w:r>
     </w:p>
     <w:p>
@@ -10323,47 +9766,7 @@
           <w:szCs w:val="20"/>
           <w:lang w:val="fr-FR"/>
         </w:rPr>
-        <w:t xml:space="preserve">, 13 mai 2022. Consulté </w:t>
-      </w:r>
-      <w:proofErr w:type="gramStart"/>
-      <w:r>
-        <w:rPr>
-          <w:rFonts w:ascii="Times New Roman" w:hAnsi="Times New Roman" w:cs="Times New Roman"/>
-          <w:sz w:val="20"/>
-          <w:szCs w:val="20"/>
-          <w:lang w:val="fr-FR"/>
-        </w:rPr>
-        <w:t>le:</w:t>
-      </w:r>
-      <w:proofErr w:type="gramEnd"/>
-      <w:r>
-        <w:rPr>
-          <w:rFonts w:ascii="Times New Roman" w:hAnsi="Times New Roman" w:cs="Times New Roman"/>
-          <w:sz w:val="20"/>
-          <w:szCs w:val="20"/>
-          <w:lang w:val="fr-FR"/>
-        </w:rPr>
-        <w:t xml:space="preserve"> 15 septembre 2024. [En ligne]. Disponible </w:t>
-      </w:r>
-      <w:proofErr w:type="gramStart"/>
-      <w:r>
-        <w:rPr>
-          <w:rFonts w:ascii="Times New Roman" w:hAnsi="Times New Roman" w:cs="Times New Roman"/>
-          <w:sz w:val="20"/>
-          <w:szCs w:val="20"/>
-          <w:lang w:val="fr-FR"/>
-        </w:rPr>
-        <w:t>sur:</w:t>
-      </w:r>
-      <w:proofErr w:type="gramEnd"/>
-      <w:r>
-        <w:rPr>
-          <w:rFonts w:ascii="Times New Roman" w:hAnsi="Times New Roman" w:cs="Times New Roman"/>
-          <w:sz w:val="20"/>
-          <w:szCs w:val="20"/>
-          <w:lang w:val="fr-FR"/>
-        </w:rPr>
-        <w:t xml:space="preserve"> https://crypto.com/fr/university/consensus-mechanisms-explained</w:t>
+        <w:t>, 13 mai 2022. Consulté le: 15 septembre 2024. [En ligne]. Disponible sur: https://crypto.com/fr/university/consensus-mechanisms-explained</w:t>
       </w:r>
     </w:p>
     <w:p>
@@ -10413,19 +9816,19 @@
           <w:szCs w:val="20"/>
           <w:lang w:val="fr-FR"/>
         </w:rPr>
-        <w:t xml:space="preserve">. 22 janvier 2025. Consulté </w:t>
-      </w:r>
-      <w:proofErr w:type="gramStart"/>
-      <w:r>
+        <w:t>. 22 janvier 2025. Consulté le: 10 février 2025. [En ligne]. Disponible sur: https://fr.wikipedia.org/wiki/Ethereum</w:t>
+      </w:r>
+    </w:p>
+    <w:p>
+      <w:pPr>
+        <w:pStyle w:val="Bibliographie"/>
         <w:rPr>
           <w:rFonts w:ascii="Times New Roman" w:hAnsi="Times New Roman" w:cs="Times New Roman"/>
           <w:sz w:val="20"/>
           <w:szCs w:val="20"/>
           <w:lang w:val="fr-FR"/>
         </w:rPr>
-        <w:t>le:</w:t>
-      </w:r>
-      <w:proofErr w:type="gramEnd"/>
+      </w:pPr>
       <w:r>
         <w:rPr>
           <w:rFonts w:ascii="Times New Roman" w:hAnsi="Times New Roman" w:cs="Times New Roman"/>
@@ -10433,9 +9836,8 @@
           <w:szCs w:val="20"/>
           <w:lang w:val="fr-FR"/>
         </w:rPr>
-        <w:t xml:space="preserve"> 10 février 2025. [En ligne]. Disponible </w:t>
-      </w:r>
-      <w:proofErr w:type="gramStart"/>
+        <w:t>[5]</w:t>
+      </w:r>
       <w:r>
         <w:rPr>
           <w:rFonts w:ascii="Times New Roman" w:hAnsi="Times New Roman" w:cs="Times New Roman"/>
@@ -10443,49 +9845,9 @@
           <w:szCs w:val="20"/>
           <w:lang w:val="fr-FR"/>
         </w:rPr>
-        <w:t>sur:</w:t>
-      </w:r>
-      <w:proofErr w:type="gramEnd"/>
-      <w:r>
-        <w:rPr>
-          <w:rFonts w:ascii="Times New Roman" w:hAnsi="Times New Roman" w:cs="Times New Roman"/>
-          <w:sz w:val="20"/>
-          <w:szCs w:val="20"/>
-          <w:lang w:val="fr-FR"/>
-        </w:rPr>
-        <w:t xml:space="preserve"> https://fr.wikipedia.org/wiki/Ethereum</w:t>
-      </w:r>
-    </w:p>
-    <w:p>
-      <w:pPr>
-        <w:pStyle w:val="Bibliographie"/>
-        <w:rPr>
-          <w:rFonts w:ascii="Times New Roman" w:hAnsi="Times New Roman" w:cs="Times New Roman"/>
-          <w:sz w:val="20"/>
-          <w:szCs w:val="20"/>
-          <w:lang w:val="fr-FR"/>
-        </w:rPr>
-      </w:pPr>
-      <w:r>
-        <w:rPr>
-          <w:rFonts w:ascii="Times New Roman" w:hAnsi="Times New Roman" w:cs="Times New Roman"/>
-          <w:sz w:val="20"/>
-          <w:szCs w:val="20"/>
-          <w:lang w:val="fr-FR"/>
-        </w:rPr>
-        <w:t>[5]</w:t>
-      </w:r>
-      <w:r>
-        <w:rPr>
-          <w:rFonts w:ascii="Times New Roman" w:hAnsi="Times New Roman" w:cs="Times New Roman"/>
-          <w:sz w:val="20"/>
-          <w:szCs w:val="20"/>
-          <w:lang w:val="fr-FR"/>
-        </w:rPr>
         <w:tab/>
         <w:t xml:space="preserve">T. Bourbotte, « C’est quoi Ethereum ? Nos explications pour tout savoir sur cette blockchain et sa cryptomonnaie ETH », </w:t>
       </w:r>
-      <w:proofErr w:type="spellStart"/>
       <w:r>
         <w:rPr>
           <w:rFonts w:ascii="Times New Roman" w:hAnsi="Times New Roman" w:cs="Times New Roman"/>
@@ -10497,7 +9859,6 @@
         </w:rPr>
         <w:t>Cryptoast</w:t>
       </w:r>
-      <w:proofErr w:type="spellEnd"/>
       <w:r>
         <w:rPr>
           <w:rFonts w:ascii="Times New Roman" w:hAnsi="Times New Roman" w:cs="Times New Roman"/>
@@ -10505,47 +9866,7 @@
           <w:szCs w:val="20"/>
           <w:lang w:val="fr-FR"/>
         </w:rPr>
-        <w:t xml:space="preserve">, 20 décembre 2024. Consulté </w:t>
-      </w:r>
-      <w:proofErr w:type="gramStart"/>
-      <w:r>
-        <w:rPr>
-          <w:rFonts w:ascii="Times New Roman" w:hAnsi="Times New Roman" w:cs="Times New Roman"/>
-          <w:sz w:val="20"/>
-          <w:szCs w:val="20"/>
-          <w:lang w:val="fr-FR"/>
-        </w:rPr>
-        <w:t>le:</w:t>
-      </w:r>
-      <w:proofErr w:type="gramEnd"/>
-      <w:r>
-        <w:rPr>
-          <w:rFonts w:ascii="Times New Roman" w:hAnsi="Times New Roman" w:cs="Times New Roman"/>
-          <w:sz w:val="20"/>
-          <w:szCs w:val="20"/>
-          <w:lang w:val="fr-FR"/>
-        </w:rPr>
-        <w:t xml:space="preserve"> 10 février 2025. [En ligne]. Disponible </w:t>
-      </w:r>
-      <w:proofErr w:type="gramStart"/>
-      <w:r>
-        <w:rPr>
-          <w:rFonts w:ascii="Times New Roman" w:hAnsi="Times New Roman" w:cs="Times New Roman"/>
-          <w:sz w:val="20"/>
-          <w:szCs w:val="20"/>
-          <w:lang w:val="fr-FR"/>
-        </w:rPr>
-        <w:t>sur:</w:t>
-      </w:r>
-      <w:proofErr w:type="gramEnd"/>
-      <w:r>
-        <w:rPr>
-          <w:rFonts w:ascii="Times New Roman" w:hAnsi="Times New Roman" w:cs="Times New Roman"/>
-          <w:sz w:val="20"/>
-          <w:szCs w:val="20"/>
-          <w:lang w:val="fr-FR"/>
-        </w:rPr>
-        <w:t xml:space="preserve"> https://cryptoast.fr/fiche-ethereum/</w:t>
+        <w:t>, 20 décembre 2024. Consulté le: 10 février 2025. [En ligne]. Disponible sur: https://cryptoast.fr/fiche-ethereum/</w:t>
       </w:r>
     </w:p>
     <w:p>
@@ -10595,19 +9916,49 @@
           <w:szCs w:val="20"/>
           <w:lang w:val="en-US"/>
         </w:rPr>
-        <w:t xml:space="preserve">, vol. 10, p. 6605‑6621, 2022, </w:t>
-      </w:r>
-      <w:proofErr w:type="spellStart"/>
-      <w:r>
+        <w:t>, vol. 10, p. 6605‑6621, 2022, doi: 10.1109/ACCESS.2021.3140091.</w:t>
+      </w:r>
+    </w:p>
+    <w:p>
+      <w:pPr>
+        <w:pStyle w:val="Bibliographie"/>
+        <w:rPr>
+          <w:rFonts w:ascii="Times New Roman" w:hAnsi="Times New Roman" w:cs="Times New Roman"/>
+          <w:sz w:val="20"/>
+          <w:szCs w:val="20"/>
+          <w:lang w:val="fr-FR"/>
+        </w:rPr>
+      </w:pPr>
+      <w:r>
+        <w:rPr>
+          <w:rFonts w:ascii="Times New Roman" w:hAnsi="Times New Roman" w:cs="Times New Roman"/>
+          <w:sz w:val="20"/>
+          <w:szCs w:val="20"/>
+          <w:lang w:val="fr-FR"/>
+        </w:rPr>
+        <w:t>[7]</w:t>
+      </w:r>
+      <w:r>
+        <w:rPr>
+          <w:rFonts w:ascii="Times New Roman" w:hAnsi="Times New Roman" w:cs="Times New Roman"/>
+          <w:sz w:val="20"/>
+          <w:szCs w:val="20"/>
+          <w:lang w:val="fr-FR"/>
+        </w:rPr>
+        <w:tab/>
+        <w:t>F. Num, « La signature électronique : un outil devenu incontournable - francenum.gouv.fr », Direction générale des entreprises, 7 décembre 2020. Consulté le: 21 février 2025. [En ligne]. Disponible sur: https://www.francenum.gouv.fr/guides-et-conseils/pilotage-de-lentreprise/dematerialisation-des-documents/la-signature</w:t>
+      </w:r>
+    </w:p>
+    <w:p>
+      <w:pPr>
+        <w:pStyle w:val="Bibliographie"/>
         <w:rPr>
           <w:rFonts w:ascii="Times New Roman" w:hAnsi="Times New Roman" w:cs="Times New Roman"/>
           <w:sz w:val="20"/>
           <w:szCs w:val="20"/>
           <w:lang w:val="en-US"/>
         </w:rPr>
-        <w:t>doi</w:t>
-      </w:r>
-      <w:proofErr w:type="spellEnd"/>
+      </w:pPr>
       <w:r>
         <w:rPr>
           <w:rFonts w:ascii="Times New Roman" w:hAnsi="Times New Roman" w:cs="Times New Roman"/>
@@ -10615,167 +9966,17 @@
           <w:szCs w:val="20"/>
           <w:lang w:val="en-US"/>
         </w:rPr>
-        <w:t>: 10.1109/ACCESS.2021.3140091.</w:t>
-      </w:r>
-    </w:p>
-    <w:p>
-      <w:pPr>
-        <w:pStyle w:val="Bibliographie"/>
-        <w:rPr>
-          <w:rFonts w:ascii="Times New Roman" w:hAnsi="Times New Roman" w:cs="Times New Roman"/>
-          <w:sz w:val="20"/>
-          <w:szCs w:val="20"/>
-          <w:lang w:val="fr-FR"/>
-        </w:rPr>
-      </w:pPr>
-      <w:r>
-        <w:rPr>
-          <w:rFonts w:ascii="Times New Roman" w:hAnsi="Times New Roman" w:cs="Times New Roman"/>
-          <w:sz w:val="20"/>
-          <w:szCs w:val="20"/>
-          <w:lang w:val="fr-FR"/>
-        </w:rPr>
-        <w:t>[7]</w:t>
-      </w:r>
-      <w:r>
-        <w:rPr>
-          <w:rFonts w:ascii="Times New Roman" w:hAnsi="Times New Roman" w:cs="Times New Roman"/>
-          <w:sz w:val="20"/>
-          <w:szCs w:val="20"/>
-          <w:lang w:val="fr-FR"/>
-        </w:rPr>
-        <w:tab/>
-        <w:t xml:space="preserve">F. </w:t>
-      </w:r>
-      <w:proofErr w:type="spellStart"/>
-      <w:r>
-        <w:rPr>
-          <w:rFonts w:ascii="Times New Roman" w:hAnsi="Times New Roman" w:cs="Times New Roman"/>
-          <w:sz w:val="20"/>
-          <w:szCs w:val="20"/>
-          <w:lang w:val="fr-FR"/>
-        </w:rPr>
-        <w:t>Num</w:t>
-      </w:r>
-      <w:proofErr w:type="spellEnd"/>
-      <w:r>
-        <w:rPr>
-          <w:rFonts w:ascii="Times New Roman" w:hAnsi="Times New Roman" w:cs="Times New Roman"/>
-          <w:sz w:val="20"/>
-          <w:szCs w:val="20"/>
-          <w:lang w:val="fr-FR"/>
-        </w:rPr>
-        <w:t xml:space="preserve">, « La signature électronique : un outil devenu incontournable - francenum.gouv.fr », Direction générale des entreprises, 7 décembre 2020. Consulté </w:t>
-      </w:r>
-      <w:proofErr w:type="gramStart"/>
-      <w:r>
-        <w:rPr>
-          <w:rFonts w:ascii="Times New Roman" w:hAnsi="Times New Roman" w:cs="Times New Roman"/>
-          <w:sz w:val="20"/>
-          <w:szCs w:val="20"/>
-          <w:lang w:val="fr-FR"/>
-        </w:rPr>
-        <w:t>le:</w:t>
-      </w:r>
-      <w:proofErr w:type="gramEnd"/>
-      <w:r>
-        <w:rPr>
-          <w:rFonts w:ascii="Times New Roman" w:hAnsi="Times New Roman" w:cs="Times New Roman"/>
-          <w:sz w:val="20"/>
-          <w:szCs w:val="20"/>
-          <w:lang w:val="fr-FR"/>
-        </w:rPr>
-        <w:t xml:space="preserve"> 21 février 2025. [En ligne]. Disponible </w:t>
-      </w:r>
-      <w:proofErr w:type="gramStart"/>
-      <w:r>
-        <w:rPr>
-          <w:rFonts w:ascii="Times New Roman" w:hAnsi="Times New Roman" w:cs="Times New Roman"/>
-          <w:sz w:val="20"/>
-          <w:szCs w:val="20"/>
-          <w:lang w:val="fr-FR"/>
-        </w:rPr>
-        <w:t>sur:</w:t>
-      </w:r>
-      <w:proofErr w:type="gramEnd"/>
-      <w:r>
-        <w:rPr>
-          <w:rFonts w:ascii="Times New Roman" w:hAnsi="Times New Roman" w:cs="Times New Roman"/>
-          <w:sz w:val="20"/>
-          <w:szCs w:val="20"/>
-          <w:lang w:val="fr-FR"/>
-        </w:rPr>
-        <w:t xml:space="preserve"> https://www.francenum.gouv.fr/guides-et-conseils/pilotage-de-lentreprise/dematerialisation-des-documents/la-signature</w:t>
-      </w:r>
-    </w:p>
-    <w:p>
-      <w:pPr>
-        <w:pStyle w:val="Bibliographie"/>
+        <w:t>[8]</w:t>
+      </w:r>
+      <w:r>
         <w:rPr>
           <w:rFonts w:ascii="Times New Roman" w:hAnsi="Times New Roman" w:cs="Times New Roman"/>
           <w:sz w:val="20"/>
           <w:szCs w:val="20"/>
           <w:lang w:val="en-US"/>
         </w:rPr>
-      </w:pPr>
-      <w:r>
-        <w:rPr>
-          <w:rFonts w:ascii="Times New Roman" w:hAnsi="Times New Roman" w:cs="Times New Roman"/>
-          <w:sz w:val="20"/>
-          <w:szCs w:val="20"/>
-          <w:lang w:val="en-US"/>
-        </w:rPr>
-        <w:t>[8]</w:t>
-      </w:r>
-      <w:r>
-        <w:rPr>
-          <w:rFonts w:ascii="Times New Roman" w:hAnsi="Times New Roman" w:cs="Times New Roman"/>
-          <w:sz w:val="20"/>
-          <w:szCs w:val="20"/>
-          <w:lang w:val="en-US"/>
-        </w:rPr>
         <w:tab/>
-        <w:t xml:space="preserve">I. Meirobie, A. P. Irawan, H. T. </w:t>
-      </w:r>
-      <w:proofErr w:type="spellStart"/>
-      <w:r>
-        <w:rPr>
-          <w:rFonts w:ascii="Times New Roman" w:hAnsi="Times New Roman" w:cs="Times New Roman"/>
-          <w:sz w:val="20"/>
-          <w:szCs w:val="20"/>
-          <w:lang w:val="en-US"/>
-        </w:rPr>
-        <w:t>Sukmana</w:t>
-      </w:r>
-      <w:proofErr w:type="spellEnd"/>
-      <w:r>
-        <w:rPr>
-          <w:rFonts w:ascii="Times New Roman" w:hAnsi="Times New Roman" w:cs="Times New Roman"/>
-          <w:sz w:val="20"/>
-          <w:szCs w:val="20"/>
-          <w:lang w:val="en-US"/>
-        </w:rPr>
-        <w:t xml:space="preserve">, D. P. </w:t>
-      </w:r>
-      <w:proofErr w:type="spellStart"/>
-      <w:r>
-        <w:rPr>
-          <w:rFonts w:ascii="Times New Roman" w:hAnsi="Times New Roman" w:cs="Times New Roman"/>
-          <w:sz w:val="20"/>
-          <w:szCs w:val="20"/>
-          <w:lang w:val="en-US"/>
-        </w:rPr>
-        <w:t>Lazirkha</w:t>
-      </w:r>
-      <w:proofErr w:type="spellEnd"/>
-      <w:r>
-        <w:rPr>
-          <w:rFonts w:ascii="Times New Roman" w:hAnsi="Times New Roman" w:cs="Times New Roman"/>
-          <w:sz w:val="20"/>
-          <w:szCs w:val="20"/>
-          <w:lang w:val="en-US"/>
-        </w:rPr>
-        <w:t xml:space="preserve">, et N. P. L. Santoso, « Framework Authentication e-document using Blockchain Technology on the Government system », </w:t>
+        <w:t xml:space="preserve">I. Meirobie, A. P. Irawan, H. T. Sukmana, D. P. Lazirkha, et N. P. L. Santoso, « Framework Authentication e-document using Blockchain Technology on the Government system », </w:t>
       </w:r>
       <w:r>
         <w:rPr>
@@ -10786,9 +9987,146 @@
           <w:szCs w:val="20"/>
           <w:lang w:val="en-US"/>
         </w:rPr>
-        <w:t xml:space="preserve">Int. J. </w:t>
-      </w:r>
-      <w:proofErr w:type="spellStart"/>
+        <w:t>Int. J. Artif. Intell. Res.</w:t>
+      </w:r>
+      <w:r>
+        <w:rPr>
+          <w:rFonts w:ascii="Times New Roman" w:hAnsi="Times New Roman" w:cs="Times New Roman"/>
+          <w:sz w:val="20"/>
+          <w:szCs w:val="20"/>
+          <w:lang w:val="en-US"/>
+        </w:rPr>
+        <w:t>, vol. 6, n</w:t>
+      </w:r>
+      <w:r>
+        <w:rPr>
+          <w:rFonts w:ascii="Times New Roman" w:hAnsi="Times New Roman" w:cs="Times New Roman"/>
+          <w:sz w:val="20"/>
+          <w:szCs w:val="20"/>
+          <w:vertAlign w:val="superscript"/>
+          <w:lang w:val="en-US"/>
+        </w:rPr>
+        <w:t>o</w:t>
+      </w:r>
+      <w:r>
+        <w:rPr>
+          <w:rFonts w:ascii="Times New Roman" w:hAnsi="Times New Roman" w:cs="Times New Roman"/>
+          <w:sz w:val="20"/>
+          <w:szCs w:val="20"/>
+          <w:lang w:val="en-US"/>
+        </w:rPr>
+        <w:t xml:space="preserve"> 2, Art. n</w:t>
+      </w:r>
+      <w:r>
+        <w:rPr>
+          <w:rFonts w:ascii="Times New Roman" w:hAnsi="Times New Roman" w:cs="Times New Roman"/>
+          <w:sz w:val="20"/>
+          <w:szCs w:val="20"/>
+          <w:vertAlign w:val="superscript"/>
+          <w:lang w:val="en-US"/>
+        </w:rPr>
+        <w:t>o</w:t>
+      </w:r>
+      <w:r>
+        <w:rPr>
+          <w:rFonts w:ascii="Times New Roman" w:hAnsi="Times New Roman" w:cs="Times New Roman"/>
+          <w:sz w:val="20"/>
+          <w:szCs w:val="20"/>
+          <w:lang w:val="en-US"/>
+        </w:rPr>
+        <w:t xml:space="preserve"> 2, déc. 2022, doi: 10.29099/ijair.v6i2.294.</w:t>
+      </w:r>
+    </w:p>
+    <w:p>
+      <w:pPr>
+        <w:pStyle w:val="Bibliographie"/>
+        <w:rPr>
+          <w:rFonts w:ascii="Times New Roman" w:hAnsi="Times New Roman" w:cs="Times New Roman"/>
+          <w:sz w:val="20"/>
+          <w:szCs w:val="20"/>
+          <w:lang w:val="fr-FR"/>
+        </w:rPr>
+      </w:pPr>
+      <w:r>
+        <w:rPr>
+          <w:rFonts w:ascii="Times New Roman" w:hAnsi="Times New Roman" w:cs="Times New Roman"/>
+          <w:sz w:val="20"/>
+          <w:szCs w:val="20"/>
+          <w:lang w:val="fr-FR"/>
+        </w:rPr>
+        <w:t>[9]</w:t>
+      </w:r>
+      <w:r>
+        <w:rPr>
+          <w:rFonts w:ascii="Times New Roman" w:hAnsi="Times New Roman" w:cs="Times New Roman"/>
+          <w:sz w:val="20"/>
+          <w:szCs w:val="20"/>
+          <w:lang w:val="fr-FR"/>
+        </w:rPr>
+        <w:tab/>
+        <w:t>A. Bakhoum, « La Blockchain pour la Sécurisation des E-livrets scolaires », 2019. Consulté le: 10 septembre 2024. [En ligne]. Disponible sur: http://rivieresdusud.uasz.sn/xmlui/handle/123456789/1803</w:t>
+      </w:r>
+    </w:p>
+    <w:p>
+      <w:pPr>
+        <w:pStyle w:val="Bibliographie"/>
+        <w:rPr>
+          <w:rFonts w:ascii="Times New Roman" w:hAnsi="Times New Roman" w:cs="Times New Roman"/>
+          <w:sz w:val="20"/>
+          <w:szCs w:val="20"/>
+          <w:lang w:val="fr-FR"/>
+        </w:rPr>
+      </w:pPr>
+      <w:r>
+        <w:rPr>
+          <w:rFonts w:ascii="Times New Roman" w:hAnsi="Times New Roman" w:cs="Times New Roman"/>
+          <w:sz w:val="20"/>
+          <w:szCs w:val="20"/>
+          <w:lang w:val="fr-FR"/>
+        </w:rPr>
+        <w:lastRenderedPageBreak/>
+        <w:t>[10]</w:t>
+      </w:r>
+      <w:r>
+        <w:rPr>
+          <w:rFonts w:ascii="Times New Roman" w:hAnsi="Times New Roman" w:cs="Times New Roman"/>
+          <w:sz w:val="20"/>
+          <w:szCs w:val="20"/>
+          <w:lang w:val="fr-FR"/>
+        </w:rPr>
+        <w:tab/>
+        <w:t>É. (gapz) Gaspar, « Standardisation des courbes elliptiques : à qui faire confiance ? | Connect - Editions Diamond », avril 2016. Consulté le: 18 avril 2025. [En ligne]. Disponible sur: https://connect.ed-diamond.com/MISC/mischs-013/standardisation-des-courbes-elliptiques-a-qui-faire-confiance</w:t>
+      </w:r>
+    </w:p>
+    <w:p>
+      <w:pPr>
+        <w:pStyle w:val="Bibliographie"/>
+        <w:rPr>
+          <w:rFonts w:ascii="Times New Roman" w:hAnsi="Times New Roman" w:cs="Times New Roman"/>
+          <w:sz w:val="20"/>
+          <w:szCs w:val="20"/>
+          <w:lang w:val="fr-FR"/>
+        </w:rPr>
+      </w:pPr>
+      <w:r>
+        <w:rPr>
+          <w:rFonts w:ascii="Times New Roman" w:hAnsi="Times New Roman" w:cs="Times New Roman"/>
+          <w:sz w:val="20"/>
+          <w:szCs w:val="20"/>
+          <w:lang w:val="fr-FR"/>
+        </w:rPr>
+        <w:t>[11]</w:t>
+      </w:r>
+      <w:r>
+        <w:rPr>
+          <w:rFonts w:ascii="Times New Roman" w:hAnsi="Times New Roman" w:cs="Times New Roman"/>
+          <w:sz w:val="20"/>
+          <w:szCs w:val="20"/>
+          <w:lang w:val="fr-FR"/>
+        </w:rPr>
+        <w:tab/>
+        <w:t xml:space="preserve">C. de la sécurité des télécommunications Canada, « Conseils sur la configuration sécurisée des protocoles réseau (ITSP.40.062) », </w:t>
+      </w:r>
       <w:r>
         <w:rPr>
           <w:rFonts w:ascii="Times New Roman" w:hAnsi="Times New Roman" w:cs="Times New Roman"/>
@@ -10796,472 +10134,18 @@
           <w:iCs/>
           <w:sz w:val="20"/>
           <w:szCs w:val="20"/>
-          <w:lang w:val="en-US"/>
-        </w:rPr>
-        <w:t>Artif</w:t>
-      </w:r>
-      <w:proofErr w:type="spellEnd"/>
-      <w:r>
-        <w:rPr>
-          <w:rFonts w:ascii="Times New Roman" w:hAnsi="Times New Roman" w:cs="Times New Roman"/>
-          <w:i/>
-          <w:iCs/>
+          <w:lang w:val="fr-FR"/>
+        </w:rPr>
+        <w:t>Centre canadien pour la cybersécurité</w:t>
+      </w:r>
+      <w:r>
+        <w:rPr>
+          <w:rFonts w:ascii="Times New Roman" w:hAnsi="Times New Roman" w:cs="Times New Roman"/>
           <w:sz w:val="20"/>
           <w:szCs w:val="20"/>
-          <w:lang w:val="en-US"/>
-        </w:rPr>
-        <w:t xml:space="preserve">. </w:t>
-      </w:r>
-      <w:proofErr w:type="spellStart"/>
-      <w:r>
-        <w:rPr>
-          <w:rFonts w:ascii="Times New Roman" w:hAnsi="Times New Roman" w:cs="Times New Roman"/>
-          <w:i/>
-          <w:iCs/>
-          <w:sz w:val="20"/>
-          <w:szCs w:val="20"/>
-          <w:lang w:val="en-US"/>
-        </w:rPr>
-        <w:t>Intell</w:t>
-      </w:r>
-      <w:proofErr w:type="spellEnd"/>
-      <w:r>
-        <w:rPr>
-          <w:rFonts w:ascii="Times New Roman" w:hAnsi="Times New Roman" w:cs="Times New Roman"/>
-          <w:i/>
-          <w:iCs/>
-          <w:sz w:val="20"/>
-          <w:szCs w:val="20"/>
-          <w:lang w:val="en-US"/>
-        </w:rPr>
-        <w:t>. Res.</w:t>
-      </w:r>
-      <w:r>
-        <w:rPr>
-          <w:rFonts w:ascii="Times New Roman" w:hAnsi="Times New Roman" w:cs="Times New Roman"/>
-          <w:sz w:val="20"/>
-          <w:szCs w:val="20"/>
-          <w:lang w:val="en-US"/>
-        </w:rPr>
-        <w:t>, vol. 6, n</w:t>
-      </w:r>
-      <w:r>
-        <w:rPr>
-          <w:rFonts w:ascii="Times New Roman" w:hAnsi="Times New Roman" w:cs="Times New Roman"/>
-          <w:sz w:val="20"/>
-          <w:szCs w:val="20"/>
-          <w:vertAlign w:val="superscript"/>
-          <w:lang w:val="en-US"/>
-        </w:rPr>
-        <w:t>o</w:t>
-      </w:r>
-      <w:r>
-        <w:rPr>
-          <w:rFonts w:ascii="Times New Roman" w:hAnsi="Times New Roman" w:cs="Times New Roman"/>
-          <w:sz w:val="20"/>
-          <w:szCs w:val="20"/>
-          <w:lang w:val="en-US"/>
-        </w:rPr>
-        <w:t xml:space="preserve"> 2, Art. n</w:t>
-      </w:r>
-      <w:r>
-        <w:rPr>
-          <w:rFonts w:ascii="Times New Roman" w:hAnsi="Times New Roman" w:cs="Times New Roman"/>
-          <w:sz w:val="20"/>
-          <w:szCs w:val="20"/>
-          <w:vertAlign w:val="superscript"/>
-          <w:lang w:val="en-US"/>
-        </w:rPr>
-        <w:t>o</w:t>
-      </w:r>
-      <w:r>
-        <w:rPr>
-          <w:rFonts w:ascii="Times New Roman" w:hAnsi="Times New Roman" w:cs="Times New Roman"/>
-          <w:sz w:val="20"/>
-          <w:szCs w:val="20"/>
-          <w:lang w:val="en-US"/>
-        </w:rPr>
-        <w:t xml:space="preserve"> 2, </w:t>
-      </w:r>
-      <w:proofErr w:type="spellStart"/>
-      <w:r>
-        <w:rPr>
-          <w:rFonts w:ascii="Times New Roman" w:hAnsi="Times New Roman" w:cs="Times New Roman"/>
-          <w:sz w:val="20"/>
-          <w:szCs w:val="20"/>
-          <w:lang w:val="en-US"/>
-        </w:rPr>
-        <w:t>déc</w:t>
-      </w:r>
-      <w:proofErr w:type="spellEnd"/>
-      <w:r>
-        <w:rPr>
-          <w:rFonts w:ascii="Times New Roman" w:hAnsi="Times New Roman" w:cs="Times New Roman"/>
-          <w:sz w:val="20"/>
-          <w:szCs w:val="20"/>
-          <w:lang w:val="en-US"/>
-        </w:rPr>
-        <w:t xml:space="preserve">. 2022, </w:t>
-      </w:r>
-      <w:proofErr w:type="spellStart"/>
-      <w:r>
-        <w:rPr>
-          <w:rFonts w:ascii="Times New Roman" w:hAnsi="Times New Roman" w:cs="Times New Roman"/>
-          <w:sz w:val="20"/>
-          <w:szCs w:val="20"/>
-          <w:lang w:val="en-US"/>
-        </w:rPr>
-        <w:t>doi</w:t>
-      </w:r>
-      <w:proofErr w:type="spellEnd"/>
-      <w:r>
-        <w:rPr>
-          <w:rFonts w:ascii="Times New Roman" w:hAnsi="Times New Roman" w:cs="Times New Roman"/>
-          <w:sz w:val="20"/>
-          <w:szCs w:val="20"/>
-          <w:lang w:val="en-US"/>
-        </w:rPr>
-        <w:t>: 10.29099/</w:t>
-      </w:r>
-      <w:proofErr w:type="gramStart"/>
-      <w:r>
-        <w:rPr>
-          <w:rFonts w:ascii="Times New Roman" w:hAnsi="Times New Roman" w:cs="Times New Roman"/>
-          <w:sz w:val="20"/>
-          <w:szCs w:val="20"/>
-          <w:lang w:val="en-US"/>
-        </w:rPr>
-        <w:t>ijair.v</w:t>
-      </w:r>
-      <w:proofErr w:type="gramEnd"/>
-      <w:r>
-        <w:rPr>
-          <w:rFonts w:ascii="Times New Roman" w:hAnsi="Times New Roman" w:cs="Times New Roman"/>
-          <w:sz w:val="20"/>
-          <w:szCs w:val="20"/>
-          <w:lang w:val="en-US"/>
-        </w:rPr>
-        <w:t>6i2.294.</w:t>
-      </w:r>
-    </w:p>
-    <w:p>
-      <w:pPr>
-        <w:pStyle w:val="Bibliographie"/>
-        <w:rPr>
-          <w:rFonts w:ascii="Times New Roman" w:hAnsi="Times New Roman" w:cs="Times New Roman"/>
-          <w:sz w:val="20"/>
-          <w:szCs w:val="20"/>
-          <w:lang w:val="fr-FR"/>
-        </w:rPr>
-      </w:pPr>
-      <w:r>
-        <w:rPr>
-          <w:rFonts w:ascii="Times New Roman" w:hAnsi="Times New Roman" w:cs="Times New Roman"/>
-          <w:sz w:val="20"/>
-          <w:szCs w:val="20"/>
-          <w:lang w:val="fr-FR"/>
-        </w:rPr>
-        <w:t>[9]</w:t>
-      </w:r>
-      <w:r>
-        <w:rPr>
-          <w:rFonts w:ascii="Times New Roman" w:hAnsi="Times New Roman" w:cs="Times New Roman"/>
-          <w:sz w:val="20"/>
-          <w:szCs w:val="20"/>
-          <w:lang w:val="fr-FR"/>
-        </w:rPr>
-        <w:tab/>
-        <w:t xml:space="preserve">A. </w:t>
-      </w:r>
-      <w:proofErr w:type="spellStart"/>
-      <w:r>
-        <w:rPr>
-          <w:rFonts w:ascii="Times New Roman" w:hAnsi="Times New Roman" w:cs="Times New Roman"/>
-          <w:sz w:val="20"/>
-          <w:szCs w:val="20"/>
-          <w:lang w:val="fr-FR"/>
-        </w:rPr>
-        <w:t>Bakhoum</w:t>
-      </w:r>
-      <w:proofErr w:type="spellEnd"/>
-      <w:r>
-        <w:rPr>
-          <w:rFonts w:ascii="Times New Roman" w:hAnsi="Times New Roman" w:cs="Times New Roman"/>
-          <w:sz w:val="20"/>
-          <w:szCs w:val="20"/>
-          <w:lang w:val="fr-FR"/>
-        </w:rPr>
-        <w:t xml:space="preserve">, « La Blockchain pour la Sécurisation des E-livrets scolaires », 2019. Consulté </w:t>
-      </w:r>
-      <w:proofErr w:type="gramStart"/>
-      <w:r>
-        <w:rPr>
-          <w:rFonts w:ascii="Times New Roman" w:hAnsi="Times New Roman" w:cs="Times New Roman"/>
-          <w:sz w:val="20"/>
-          <w:szCs w:val="20"/>
-          <w:lang w:val="fr-FR"/>
-        </w:rPr>
-        <w:t>le:</w:t>
-      </w:r>
-      <w:proofErr w:type="gramEnd"/>
-      <w:r>
-        <w:rPr>
-          <w:rFonts w:ascii="Times New Roman" w:hAnsi="Times New Roman" w:cs="Times New Roman"/>
-          <w:sz w:val="20"/>
-          <w:szCs w:val="20"/>
-          <w:lang w:val="fr-FR"/>
-        </w:rPr>
-        <w:t xml:space="preserve"> 10 septembre 2024. [En ligne]. Disponible </w:t>
-      </w:r>
-      <w:proofErr w:type="gramStart"/>
-      <w:r>
-        <w:rPr>
-          <w:rFonts w:ascii="Times New Roman" w:hAnsi="Times New Roman" w:cs="Times New Roman"/>
-          <w:sz w:val="20"/>
-          <w:szCs w:val="20"/>
-          <w:lang w:val="fr-FR"/>
-        </w:rPr>
-        <w:t>sur:</w:t>
-      </w:r>
-      <w:proofErr w:type="gramEnd"/>
-      <w:r>
-        <w:rPr>
-          <w:rFonts w:ascii="Times New Roman" w:hAnsi="Times New Roman" w:cs="Times New Roman"/>
-          <w:sz w:val="20"/>
-          <w:szCs w:val="20"/>
-          <w:lang w:val="fr-FR"/>
-        </w:rPr>
-        <w:t xml:space="preserve"> </w:t>
-      </w:r>
-      <w:r>
-        <w:rPr>
-          <w:rFonts w:ascii="Times New Roman" w:hAnsi="Times New Roman" w:cs="Times New Roman"/>
-          <w:sz w:val="20"/>
-          <w:szCs w:val="20"/>
-          <w:lang w:val="fr-FR"/>
-        </w:rPr>
-        <w:lastRenderedPageBreak/>
-        <w:t>http://rivieresdusud.uasz.sn/xmlui/handle/123456789/1803</w:t>
-      </w:r>
-    </w:p>
-    <w:p>
-      <w:pPr>
-        <w:pStyle w:val="Bibliographie"/>
-        <w:rPr>
-          <w:rFonts w:ascii="Times New Roman" w:hAnsi="Times New Roman" w:cs="Times New Roman"/>
-          <w:sz w:val="20"/>
-          <w:szCs w:val="20"/>
-          <w:lang w:val="fr-FR"/>
-        </w:rPr>
-      </w:pPr>
-      <w:r>
-        <w:rPr>
-          <w:rFonts w:ascii="Times New Roman" w:hAnsi="Times New Roman" w:cs="Times New Roman"/>
-          <w:sz w:val="20"/>
-          <w:szCs w:val="20"/>
-          <w:lang w:val="fr-FR"/>
-        </w:rPr>
-        <w:t>[10]</w:t>
-      </w:r>
-      <w:r>
-        <w:rPr>
-          <w:rFonts w:ascii="Times New Roman" w:hAnsi="Times New Roman" w:cs="Times New Roman"/>
-          <w:sz w:val="20"/>
-          <w:szCs w:val="20"/>
-          <w:lang w:val="fr-FR"/>
-        </w:rPr>
-        <w:tab/>
-        <w:t>É. (</w:t>
-      </w:r>
-      <w:proofErr w:type="spellStart"/>
-      <w:r>
-        <w:rPr>
-          <w:rFonts w:ascii="Times New Roman" w:hAnsi="Times New Roman" w:cs="Times New Roman"/>
-          <w:sz w:val="20"/>
-          <w:szCs w:val="20"/>
-          <w:lang w:val="fr-FR"/>
-        </w:rPr>
-        <w:t>gapz</w:t>
-      </w:r>
-      <w:proofErr w:type="spellEnd"/>
-      <w:r>
-        <w:rPr>
-          <w:rFonts w:ascii="Times New Roman" w:hAnsi="Times New Roman" w:cs="Times New Roman"/>
-          <w:sz w:val="20"/>
-          <w:szCs w:val="20"/>
-          <w:lang w:val="fr-FR"/>
-        </w:rPr>
-        <w:t xml:space="preserve">) Gaspar, « Standardisation des courbes elliptiques : à qui faire confiance ? | </w:t>
-      </w:r>
-      <w:proofErr w:type="spellStart"/>
-      <w:r>
-        <w:rPr>
-          <w:rFonts w:ascii="Times New Roman" w:hAnsi="Times New Roman" w:cs="Times New Roman"/>
-          <w:sz w:val="20"/>
-          <w:szCs w:val="20"/>
-          <w:lang w:val="fr-FR"/>
-        </w:rPr>
-        <w:t>Connect</w:t>
-      </w:r>
-      <w:proofErr w:type="spellEnd"/>
-      <w:r>
-        <w:rPr>
-          <w:rFonts w:ascii="Times New Roman" w:hAnsi="Times New Roman" w:cs="Times New Roman"/>
-          <w:sz w:val="20"/>
-          <w:szCs w:val="20"/>
-          <w:lang w:val="fr-FR"/>
-        </w:rPr>
-        <w:t xml:space="preserve"> - </w:t>
-      </w:r>
-      <w:proofErr w:type="spellStart"/>
-      <w:r>
-        <w:rPr>
-          <w:rFonts w:ascii="Times New Roman" w:hAnsi="Times New Roman" w:cs="Times New Roman"/>
-          <w:sz w:val="20"/>
-          <w:szCs w:val="20"/>
-          <w:lang w:val="fr-FR"/>
-        </w:rPr>
-        <w:t>Editions</w:t>
-      </w:r>
-      <w:proofErr w:type="spellEnd"/>
-      <w:r>
-        <w:rPr>
-          <w:rFonts w:ascii="Times New Roman" w:hAnsi="Times New Roman" w:cs="Times New Roman"/>
-          <w:sz w:val="20"/>
-          <w:szCs w:val="20"/>
-          <w:lang w:val="fr-FR"/>
-        </w:rPr>
-        <w:t xml:space="preserve"> Diamond », avril 2016. Consulté </w:t>
-      </w:r>
-      <w:proofErr w:type="gramStart"/>
-      <w:r>
-        <w:rPr>
-          <w:rFonts w:ascii="Times New Roman" w:hAnsi="Times New Roman" w:cs="Times New Roman"/>
-          <w:sz w:val="20"/>
-          <w:szCs w:val="20"/>
-          <w:lang w:val="fr-FR"/>
-        </w:rPr>
-        <w:t>le:</w:t>
-      </w:r>
-      <w:proofErr w:type="gramEnd"/>
-      <w:r>
-        <w:rPr>
-          <w:rFonts w:ascii="Times New Roman" w:hAnsi="Times New Roman" w:cs="Times New Roman"/>
-          <w:sz w:val="20"/>
-          <w:szCs w:val="20"/>
-          <w:lang w:val="fr-FR"/>
-        </w:rPr>
-        <w:t xml:space="preserve"> 18 avril 2025. [En ligne]. Disponible </w:t>
-      </w:r>
-      <w:proofErr w:type="gramStart"/>
-      <w:r>
-        <w:rPr>
-          <w:rFonts w:ascii="Times New Roman" w:hAnsi="Times New Roman" w:cs="Times New Roman"/>
-          <w:sz w:val="20"/>
-          <w:szCs w:val="20"/>
-          <w:lang w:val="fr-FR"/>
-        </w:rPr>
-        <w:t>sur:</w:t>
-      </w:r>
-      <w:proofErr w:type="gramEnd"/>
-      <w:r>
-        <w:rPr>
-          <w:rFonts w:ascii="Times New Roman" w:hAnsi="Times New Roman" w:cs="Times New Roman"/>
-          <w:sz w:val="20"/>
-          <w:szCs w:val="20"/>
-          <w:lang w:val="fr-FR"/>
-        </w:rPr>
-        <w:t xml:space="preserve"> https://connect.ed-diamond.com/MISC/mischs-013/standardisation-des-courbes-elliptiques-a-qui-faire-confiance</w:t>
-      </w:r>
-    </w:p>
-    <w:p>
-      <w:pPr>
-        <w:pStyle w:val="Bibliographie"/>
-        <w:rPr>
-          <w:rFonts w:ascii="Times New Roman" w:hAnsi="Times New Roman" w:cs="Times New Roman"/>
-          <w:sz w:val="20"/>
-          <w:szCs w:val="20"/>
-          <w:lang w:val="fr-FR"/>
-        </w:rPr>
-      </w:pPr>
-      <w:r>
-        <w:rPr>
-          <w:rFonts w:ascii="Times New Roman" w:hAnsi="Times New Roman" w:cs="Times New Roman"/>
-          <w:sz w:val="20"/>
-          <w:szCs w:val="20"/>
-          <w:lang w:val="fr-FR"/>
-        </w:rPr>
-        <w:t>[11]</w:t>
-      </w:r>
-      <w:r>
-        <w:rPr>
-          <w:rFonts w:ascii="Times New Roman" w:hAnsi="Times New Roman" w:cs="Times New Roman"/>
-          <w:sz w:val="20"/>
-          <w:szCs w:val="20"/>
-          <w:lang w:val="fr-FR"/>
-        </w:rPr>
-        <w:tab/>
-        <w:t xml:space="preserve">C. de la sécurité des télécommunications Canada, « Conseils sur la configuration sécurisée des protocoles réseau (ITSP.40.062) », </w:t>
-      </w:r>
-      <w:r>
-        <w:rPr>
-          <w:rFonts w:ascii="Times New Roman" w:hAnsi="Times New Roman" w:cs="Times New Roman"/>
-          <w:i/>
-          <w:iCs/>
-          <w:sz w:val="20"/>
-          <w:szCs w:val="20"/>
-          <w:lang w:val="fr-FR"/>
-        </w:rPr>
-        <w:t>Centre canadien pour la cybersécurité</w:t>
-      </w:r>
-      <w:r>
-        <w:rPr>
-          <w:rFonts w:ascii="Times New Roman" w:hAnsi="Times New Roman" w:cs="Times New Roman"/>
-          <w:sz w:val="20"/>
-          <w:szCs w:val="20"/>
-          <w:lang w:val="fr-FR"/>
-        </w:rPr>
-        <w:t xml:space="preserve">, 15 octobre 2020. Consulté </w:t>
-      </w:r>
-      <w:proofErr w:type="gramStart"/>
-      <w:r>
-        <w:rPr>
-          <w:rFonts w:ascii="Times New Roman" w:hAnsi="Times New Roman" w:cs="Times New Roman"/>
-          <w:sz w:val="20"/>
-          <w:szCs w:val="20"/>
-          <w:lang w:val="fr-FR"/>
-        </w:rPr>
-        <w:t>le:</w:t>
-      </w:r>
-      <w:proofErr w:type="gramEnd"/>
-      <w:r>
-        <w:rPr>
-          <w:rFonts w:ascii="Times New Roman" w:hAnsi="Times New Roman" w:cs="Times New Roman"/>
-          <w:sz w:val="20"/>
-          <w:szCs w:val="20"/>
-          <w:lang w:val="fr-FR"/>
-        </w:rPr>
-        <w:t xml:space="preserve"> 18 avril 2025. [En ligne]. Disponible </w:t>
-      </w:r>
-      <w:proofErr w:type="gramStart"/>
-      <w:r>
-        <w:rPr>
-          <w:rFonts w:ascii="Times New Roman" w:hAnsi="Times New Roman" w:cs="Times New Roman"/>
-          <w:sz w:val="20"/>
-          <w:szCs w:val="20"/>
-          <w:lang w:val="fr-FR"/>
-        </w:rPr>
-        <w:t>sur:</w:t>
-      </w:r>
-      <w:proofErr w:type="gramEnd"/>
-      <w:r>
-        <w:rPr>
-          <w:rFonts w:ascii="Times New Roman" w:hAnsi="Times New Roman" w:cs="Times New Roman"/>
-          <w:sz w:val="20"/>
-          <w:szCs w:val="20"/>
-          <w:lang w:val="fr-FR"/>
-        </w:rPr>
-        <w:t xml:space="preserve"> https://www.cyber.gc.ca/fr/orientation/conseils-sur-la-configuration-securisee-des-protocoles-reseau-itsp40062</w:t>
+          <w:lang w:val="fr-FR"/>
+        </w:rPr>
+        <w:t>, 15 octobre 2020. Consulté le: 18 avril 2025. [En ligne]. Disponible sur: https://www.cyber.gc.ca/fr/orientation/conseils-sur-la-configuration-securisee-des-protocoles-reseau-itsp40062</w:t>
       </w:r>
     </w:p>
     <w:p>
@@ -12722,6 +11606,7 @@
   <w:style w:type="character" w:default="1" w:styleId="Policepardfaut">
     <w:name w:val="Default Paragraph Font"/>
     <w:uiPriority w:val="1"/>
+    <w:semiHidden/>
     <w:unhideWhenUsed/>
   </w:style>
   <w:style w:type="table" w:default="1" w:styleId="TableauNormal">

</xml_diff>